<commit_message>
finished R half of the lab
</commit_message>
<xml_diff>
--- a/lab3/lab3.docx
+++ b/lab3/lab3.docx
@@ -29,173 +29,506 @@
         <w:pStyle w:val="Date"/>
       </w:pPr>
       <w:r>
-        <w:t xml:space="preserve">{r}</w:t>
-      </w:r>
-      <w:r>
-        <w:t xml:space="preserve"> </w:t>
-      </w:r>
-      <w:r>
-        <w:t xml:space="preserve">Sys.Date()</w:t>
+        <w:t xml:space="preserve">10/8/2018</w:t>
+      </w:r>
+    </w:p>
+    <w:p>
+      <w:pPr>
+        <w:pStyle w:val="FirstParagraph"/>
+      </w:pPr>
+      <w:r>
+        <w:t xml:space="preserve">And we’ll also take the subsets from the lab handout, but make them using tidy verbs.</w:t>
+      </w:r>
+    </w:p>
+    <w:p>
+      <w:pPr>
+        <w:pStyle w:val="SourceCode"/>
+      </w:pPr>
+      <w:r>
+        <w:rPr>
+          <w:rStyle w:val="CommentTok"/>
+        </w:rPr>
+        <w:t xml:space="preserve">#filter the bdims data for sex == 1 because those are males.</w:t>
+      </w:r>
+      <w:r>
+        <w:br w:type="textWrapping"/>
+      </w:r>
+      <w:r>
+        <w:rPr>
+          <w:rStyle w:val="CommentTok"/>
+        </w:rPr>
+        <w:t xml:space="preserve">#mdims &lt;- subset(bdims, sex == 1)</w:t>
+      </w:r>
+      <w:r>
+        <w:br w:type="textWrapping"/>
+      </w:r>
+      <w:r>
+        <w:rPr>
+          <w:rStyle w:val="NormalTok"/>
+        </w:rPr>
+        <w:t xml:space="preserve">mdims &lt;-</w:t>
+      </w:r>
+      <w:r>
+        <w:rPr>
+          <w:rStyle w:val="StringTok"/>
+        </w:rPr>
+        <w:t xml:space="preserve"> </w:t>
+      </w:r>
+      <w:r>
+        <w:rPr>
+          <w:rStyle w:val="NormalTok"/>
+        </w:rPr>
+        <w:t xml:space="preserve">bdims </w:t>
+      </w:r>
+      <w:r>
+        <w:rPr>
+          <w:rStyle w:val="OperatorTok"/>
+        </w:rPr>
+        <w:t xml:space="preserve">%&gt;%</w:t>
+      </w:r>
+      <w:r>
+        <w:rPr>
+          <w:rStyle w:val="StringTok"/>
+        </w:rPr>
+        <w:t xml:space="preserve"> </w:t>
+      </w:r>
+      <w:r>
+        <w:br w:type="textWrapping"/>
+      </w:r>
+      <w:r>
+        <w:rPr>
+          <w:rStyle w:val="StringTok"/>
+        </w:rPr>
+        <w:t xml:space="preserve">  </w:t>
+      </w:r>
+      <w:r>
+        <w:rPr>
+          <w:rStyle w:val="KeywordTok"/>
+        </w:rPr>
+        <w:t xml:space="preserve">filter</w:t>
+      </w:r>
+      <w:r>
+        <w:rPr>
+          <w:rStyle w:val="NormalTok"/>
+        </w:rPr>
+        <w:t xml:space="preserve">(sex </w:t>
+      </w:r>
+      <w:r>
+        <w:rPr>
+          <w:rStyle w:val="OperatorTok"/>
+        </w:rPr>
+        <w:t xml:space="preserve">==</w:t>
+      </w:r>
+      <w:r>
+        <w:rPr>
+          <w:rStyle w:val="StringTok"/>
+        </w:rPr>
+        <w:t xml:space="preserve"> </w:t>
+      </w:r>
+      <w:r>
+        <w:rPr>
+          <w:rStyle w:val="DecValTok"/>
+        </w:rPr>
+        <w:t xml:space="preserve">1</w:t>
+      </w:r>
+      <w:r>
+        <w:rPr>
+          <w:rStyle w:val="NormalTok"/>
+        </w:rPr>
+        <w:t xml:space="preserve">)</w:t>
+      </w:r>
+      <w:r>
+        <w:br w:type="textWrapping"/>
+      </w:r>
+      <w:r>
+        <w:br w:type="textWrapping"/>
+      </w:r>
+      <w:r>
+        <w:rPr>
+          <w:rStyle w:val="CommentTok"/>
+        </w:rPr>
+        <w:t xml:space="preserve">#filter the bdims data for sex == 0 because those are females</w:t>
+      </w:r>
+      <w:r>
+        <w:br w:type="textWrapping"/>
+      </w:r>
+      <w:r>
+        <w:rPr>
+          <w:rStyle w:val="CommentTok"/>
+        </w:rPr>
+        <w:t xml:space="preserve">#fdims &lt;- subset(bdims, sex == 0)</w:t>
+      </w:r>
+      <w:r>
+        <w:br w:type="textWrapping"/>
+      </w:r>
+      <w:r>
+        <w:rPr>
+          <w:rStyle w:val="NormalTok"/>
+        </w:rPr>
+        <w:t xml:space="preserve">fdims &lt;-</w:t>
+      </w:r>
+      <w:r>
+        <w:rPr>
+          <w:rStyle w:val="StringTok"/>
+        </w:rPr>
+        <w:t xml:space="preserve"> </w:t>
+      </w:r>
+      <w:r>
+        <w:rPr>
+          <w:rStyle w:val="NormalTok"/>
+        </w:rPr>
+        <w:t xml:space="preserve">bdims </w:t>
+      </w:r>
+      <w:r>
+        <w:rPr>
+          <w:rStyle w:val="OperatorTok"/>
+        </w:rPr>
+        <w:t xml:space="preserve">%&gt;%</w:t>
+      </w:r>
+      <w:r>
+        <w:rPr>
+          <w:rStyle w:val="StringTok"/>
+        </w:rPr>
+        <w:t xml:space="preserve"> </w:t>
+      </w:r>
+      <w:r>
+        <w:br w:type="textWrapping"/>
+      </w:r>
+      <w:r>
+        <w:rPr>
+          <w:rStyle w:val="StringTok"/>
+        </w:rPr>
+        <w:t xml:space="preserve">  </w:t>
+      </w:r>
+      <w:r>
+        <w:rPr>
+          <w:rStyle w:val="KeywordTok"/>
+        </w:rPr>
+        <w:t xml:space="preserve">filter</w:t>
+      </w:r>
+      <w:r>
+        <w:rPr>
+          <w:rStyle w:val="NormalTok"/>
+        </w:rPr>
+        <w:t xml:space="preserve">(sex </w:t>
+      </w:r>
+      <w:r>
+        <w:rPr>
+          <w:rStyle w:val="OperatorTok"/>
+        </w:rPr>
+        <w:t xml:space="preserve">==</w:t>
+      </w:r>
+      <w:r>
+        <w:rPr>
+          <w:rStyle w:val="StringTok"/>
+        </w:rPr>
+        <w:t xml:space="preserve"> </w:t>
+      </w:r>
+      <w:r>
+        <w:rPr>
+          <w:rStyle w:val="DecValTok"/>
+        </w:rPr>
+        <w:t xml:space="preserve">0</w:t>
+      </w:r>
+      <w:r>
+        <w:rPr>
+          <w:rStyle w:val="NormalTok"/>
+        </w:rPr>
+        <w:t xml:space="preserve">)</w:t>
+      </w:r>
+    </w:p>
+    <w:p>
+      <w:pPr>
+        <w:pStyle w:val="Heading1"/>
+      </w:pPr>
+      <w:bookmarkStart w:id="21" w:name="exercise-1"/>
+      <w:bookmarkEnd w:id="21"/>
+      <w:r>
+        <w:t xml:space="preserve">Exercise 1</w:t>
       </w:r>
     </w:p>
     <w:p>
       <w:pPr>
         <w:pStyle w:val="Heading2"/>
       </w:pPr>
-      <w:bookmarkStart w:id="21" w:name="r-markdown"/>
-      <w:bookmarkEnd w:id="21"/>
-      <w:r>
-        <w:t xml:space="preserve">R Markdown</w:t>
+      <w:bookmarkStart w:id="22" w:name="make-a-histogram-of-mens-heights-and-a-histogram-of-womens-heights.-how-would-you-compare-the-various-aspects-of-the-two-distributions"/>
+      <w:bookmarkEnd w:id="22"/>
+      <w:r>
+        <w:t xml:space="preserve">Make a histogram of men’s heights and a histogram of women’s heights. How would you compare the various aspects of the two distributions?</w:t>
+      </w:r>
+    </w:p>
+    <w:p>
+      <w:pPr>
+        <w:pStyle w:val="SourceCode"/>
+      </w:pPr>
+      <w:r>
+        <w:rPr>
+          <w:rStyle w:val="CommentTok"/>
+        </w:rPr>
+        <w:t xml:space="preserve">#likely the instruction wants us to do this with each of the datasets, but we can do this with GGplot in one swoop.</w:t>
+      </w:r>
+      <w:r>
+        <w:br w:type="textWrapping"/>
+      </w:r>
+      <w:r>
+        <w:rPr>
+          <w:rStyle w:val="NormalTok"/>
+        </w:rPr>
+        <w:t xml:space="preserve">bdims </w:t>
+      </w:r>
+      <w:r>
+        <w:rPr>
+          <w:rStyle w:val="OperatorTok"/>
+        </w:rPr>
+        <w:t xml:space="preserve">%&gt;%</w:t>
+      </w:r>
+      <w:r>
+        <w:rPr>
+          <w:rStyle w:val="StringTok"/>
+        </w:rPr>
+        <w:t xml:space="preserve"> </w:t>
+      </w:r>
+      <w:r>
+        <w:br w:type="textWrapping"/>
+      </w:r>
+      <w:r>
+        <w:rPr>
+          <w:rStyle w:val="StringTok"/>
+        </w:rPr>
+        <w:t xml:space="preserve">  </w:t>
+      </w:r>
+      <w:r>
+        <w:rPr>
+          <w:rStyle w:val="KeywordTok"/>
+        </w:rPr>
+        <w:t xml:space="preserve">ggplot</w:t>
+      </w:r>
+      <w:r>
+        <w:rPr>
+          <w:rStyle w:val="NormalTok"/>
+        </w:rPr>
+        <w:t xml:space="preserve">(</w:t>
+      </w:r>
+      <w:r>
+        <w:rPr>
+          <w:rStyle w:val="KeywordTok"/>
+        </w:rPr>
+        <w:t xml:space="preserve">aes</w:t>
+      </w:r>
+      <w:r>
+        <w:rPr>
+          <w:rStyle w:val="NormalTok"/>
+        </w:rPr>
+        <w:t xml:space="preserve">(</w:t>
+      </w:r>
+      <w:r>
+        <w:rPr>
+          <w:rStyle w:val="DataTypeTok"/>
+        </w:rPr>
+        <w:t xml:space="preserve">x =</w:t>
+      </w:r>
+      <w:r>
+        <w:rPr>
+          <w:rStyle w:val="NormalTok"/>
+        </w:rPr>
+        <w:t xml:space="preserve"> hgt)) </w:t>
+      </w:r>
+      <w:r>
+        <w:rPr>
+          <w:rStyle w:val="OperatorTok"/>
+        </w:rPr>
+        <w:t xml:space="preserve">+</w:t>
+      </w:r>
+      <w:r>
+        <w:rPr>
+          <w:rStyle w:val="StringTok"/>
+        </w:rPr>
+        <w:t xml:space="preserve"> </w:t>
+      </w:r>
+      <w:r>
+        <w:br w:type="textWrapping"/>
+      </w:r>
+      <w:r>
+        <w:rPr>
+          <w:rStyle w:val="StringTok"/>
+        </w:rPr>
+        <w:t xml:space="preserve">  </w:t>
+      </w:r>
+      <w:r>
+        <w:rPr>
+          <w:rStyle w:val="KeywordTok"/>
+        </w:rPr>
+        <w:t xml:space="preserve">geom_histogram</w:t>
+      </w:r>
+      <w:r>
+        <w:rPr>
+          <w:rStyle w:val="NormalTok"/>
+        </w:rPr>
+        <w:t xml:space="preserve">(</w:t>
+      </w:r>
+      <w:r>
+        <w:rPr>
+          <w:rStyle w:val="DataTypeTok"/>
+        </w:rPr>
+        <w:t xml:space="preserve">bins =</w:t>
+      </w:r>
+      <w:r>
+        <w:rPr>
+          <w:rStyle w:val="NormalTok"/>
+        </w:rPr>
+        <w:t xml:space="preserve"> </w:t>
+      </w:r>
+      <w:r>
+        <w:rPr>
+          <w:rStyle w:val="DecValTok"/>
+        </w:rPr>
+        <w:t xml:space="preserve">20</w:t>
+      </w:r>
+      <w:r>
+        <w:rPr>
+          <w:rStyle w:val="NormalTok"/>
+        </w:rPr>
+        <w:t xml:space="preserve">) </w:t>
+      </w:r>
+      <w:r>
+        <w:rPr>
+          <w:rStyle w:val="OperatorTok"/>
+        </w:rPr>
+        <w:t xml:space="preserve">+</w:t>
+      </w:r>
+      <w:r>
+        <w:rPr>
+          <w:rStyle w:val="StringTok"/>
+        </w:rPr>
+        <w:t xml:space="preserve"> </w:t>
+      </w:r>
+      <w:r>
+        <w:br w:type="textWrapping"/>
+      </w:r>
+      <w:r>
+        <w:rPr>
+          <w:rStyle w:val="StringTok"/>
+        </w:rPr>
+        <w:t xml:space="preserve">  </w:t>
+      </w:r>
+      <w:r>
+        <w:rPr>
+          <w:rStyle w:val="KeywordTok"/>
+        </w:rPr>
+        <w:t xml:space="preserve">facet_grid</w:t>
+      </w:r>
+      <w:r>
+        <w:rPr>
+          <w:rStyle w:val="NormalTok"/>
+        </w:rPr>
+        <w:t xml:space="preserve">(. </w:t>
+      </w:r>
+      <w:r>
+        <w:rPr>
+          <w:rStyle w:val="OperatorTok"/>
+        </w:rPr>
+        <w:t xml:space="preserve">~</w:t>
+      </w:r>
+      <w:r>
+        <w:rPr>
+          <w:rStyle w:val="StringTok"/>
+        </w:rPr>
+        <w:t xml:space="preserve"> </w:t>
+      </w:r>
+      <w:r>
+        <w:rPr>
+          <w:rStyle w:val="NormalTok"/>
+        </w:rPr>
+        <w:t xml:space="preserve">sex) </w:t>
+      </w:r>
+      <w:r>
+        <w:rPr>
+          <w:rStyle w:val="OperatorTok"/>
+        </w:rPr>
+        <w:t xml:space="preserve">+</w:t>
+      </w:r>
+      <w:r>
+        <w:br w:type="textWrapping"/>
+      </w:r>
+      <w:r>
+        <w:rPr>
+          <w:rStyle w:val="StringTok"/>
+        </w:rPr>
+        <w:t xml:space="preserve">  </w:t>
+      </w:r>
+      <w:r>
+        <w:rPr>
+          <w:rStyle w:val="KeywordTok"/>
+        </w:rPr>
+        <w:t xml:space="preserve">labs</w:t>
+      </w:r>
+      <w:r>
+        <w:rPr>
+          <w:rStyle w:val="NormalTok"/>
+        </w:rPr>
+        <w:t xml:space="preserve">(</w:t>
+      </w:r>
+      <w:r>
+        <w:rPr>
+          <w:rStyle w:val="DataTypeTok"/>
+        </w:rPr>
+        <w:t xml:space="preserve">title =</w:t>
+      </w:r>
+      <w:r>
+        <w:rPr>
+          <w:rStyle w:val="NormalTok"/>
+        </w:rPr>
+        <w:t xml:space="preserve"> </w:t>
+      </w:r>
+      <w:r>
+        <w:rPr>
+          <w:rStyle w:val="StringTok"/>
+        </w:rPr>
+        <w:t xml:space="preserve">"Histograms of height by Gender"</w:t>
+      </w:r>
+      <w:r>
+        <w:rPr>
+          <w:rStyle w:val="NormalTok"/>
+        </w:rPr>
+        <w:t xml:space="preserve">,</w:t>
+      </w:r>
+      <w:r>
+        <w:br w:type="textWrapping"/>
+      </w:r>
+      <w:r>
+        <w:rPr>
+          <w:rStyle w:val="NormalTok"/>
+        </w:rPr>
+        <w:t xml:space="preserve">       </w:t>
+      </w:r>
+      <w:r>
+        <w:rPr>
+          <w:rStyle w:val="DataTypeTok"/>
+        </w:rPr>
+        <w:t xml:space="preserve">subtitle =</w:t>
+      </w:r>
+      <w:r>
+        <w:rPr>
+          <w:rStyle w:val="NormalTok"/>
+        </w:rPr>
+        <w:t xml:space="preserve"> </w:t>
+      </w:r>
+      <w:r>
+        <w:rPr>
+          <w:rStyle w:val="StringTok"/>
+        </w:rPr>
+        <w:t xml:space="preserve">"0 = female, 1 = male"</w:t>
+      </w:r>
+      <w:r>
+        <w:rPr>
+          <w:rStyle w:val="NormalTok"/>
+        </w:rPr>
+        <w:t xml:space="preserve">)</w:t>
       </w:r>
     </w:p>
     <w:p>
       <w:pPr>
         <w:pStyle w:val="FirstParagraph"/>
-      </w:pPr>
-      <w:r>
-        <w:t xml:space="preserve">This is an R Markdown document. Markdown is a simple formatting syntax for authoring HTML, PDF, and MS Word documents. For more details on using R Markdown see</w:t>
-      </w:r>
-      <w:r>
-        <w:t xml:space="preserve"> </w:t>
-      </w:r>
-      <w:hyperlink r:id="rId22">
-        <w:r>
-          <w:rPr>
-            <w:rStyle w:val="Hyperlink"/>
-          </w:rPr>
-          <w:t xml:space="preserve">http://rmarkdown.rstudio.com</w:t>
-        </w:r>
-      </w:hyperlink>
-      <w:r>
-        <w:t xml:space="preserve">.</w:t>
-      </w:r>
-    </w:p>
-    <w:p>
-      <w:pPr>
-        <w:pStyle w:val="BodyText"/>
-      </w:pPr>
-      <w:r>
-        <w:t xml:space="preserve">When you click the</w:t>
-      </w:r>
-      <w:r>
-        <w:t xml:space="preserve"> </w:t>
-      </w:r>
-      <w:r>
-        <w:rPr>
-          <w:b/>
-        </w:rPr>
-        <w:t xml:space="preserve">Knit</w:t>
-      </w:r>
-      <w:r>
-        <w:t xml:space="preserve"> </w:t>
-      </w:r>
-      <w:r>
-        <w:t xml:space="preserve">button a document will be generated that includes both content as well as the output of any embedded R code chunks within the document. You can embed an R code chunk like this:</w:t>
-      </w:r>
-    </w:p>
-    <w:p>
-      <w:pPr>
-        <w:pStyle w:val="SourceCode"/>
-      </w:pPr>
-      <w:r>
-        <w:rPr>
-          <w:rStyle w:val="KeywordTok"/>
-        </w:rPr>
-        <w:t xml:space="preserve">summary</w:t>
-      </w:r>
-      <w:r>
-        <w:rPr>
-          <w:rStyle w:val="NormalTok"/>
-        </w:rPr>
-        <w:t xml:space="preserve">(cars)</w:t>
-      </w:r>
-    </w:p>
-    <w:p>
-      <w:pPr>
-        <w:pStyle w:val="SourceCode"/>
-      </w:pPr>
-      <w:r>
-        <w:rPr>
-          <w:rStyle w:val="VerbatimChar"/>
-        </w:rPr>
-        <w:t xml:space="preserve">##      speed           dist       </w:t>
-      </w:r>
-      <w:r>
-        <w:br w:type="textWrapping"/>
-      </w:r>
-      <w:r>
-        <w:rPr>
-          <w:rStyle w:val="VerbatimChar"/>
-        </w:rPr>
-        <w:t xml:space="preserve">##  Min.   : 4.0   Min.   :  2.00  </w:t>
-      </w:r>
-      <w:r>
-        <w:br w:type="textWrapping"/>
-      </w:r>
-      <w:r>
-        <w:rPr>
-          <w:rStyle w:val="VerbatimChar"/>
-        </w:rPr>
-        <w:t xml:space="preserve">##  1st Qu.:12.0   1st Qu.: 26.00  </w:t>
-      </w:r>
-      <w:r>
-        <w:br w:type="textWrapping"/>
-      </w:r>
-      <w:r>
-        <w:rPr>
-          <w:rStyle w:val="VerbatimChar"/>
-        </w:rPr>
-        <w:t xml:space="preserve">##  Median :15.0   Median : 36.00  </w:t>
-      </w:r>
-      <w:r>
-        <w:br w:type="textWrapping"/>
-      </w:r>
-      <w:r>
-        <w:rPr>
-          <w:rStyle w:val="VerbatimChar"/>
-        </w:rPr>
-        <w:t xml:space="preserve">##  Mean   :15.4   Mean   : 42.98  </w:t>
-      </w:r>
-      <w:r>
-        <w:br w:type="textWrapping"/>
-      </w:r>
-      <w:r>
-        <w:rPr>
-          <w:rStyle w:val="VerbatimChar"/>
-        </w:rPr>
-        <w:t xml:space="preserve">##  3rd Qu.:19.0   3rd Qu.: 56.00  </w:t>
-      </w:r>
-      <w:r>
-        <w:br w:type="textWrapping"/>
-      </w:r>
-      <w:r>
-        <w:rPr>
-          <w:rStyle w:val="VerbatimChar"/>
-        </w:rPr>
-        <w:t xml:space="preserve">##  Max.   :25.0   Max.   :120.00</w:t>
-      </w:r>
-    </w:p>
-    <w:p>
-      <w:pPr>
-        <w:pStyle w:val="Heading2"/>
-      </w:pPr>
-      <w:bookmarkStart w:id="23" w:name="including-plots"/>
-      <w:bookmarkEnd w:id="23"/>
-      <w:r>
-        <w:t xml:space="preserve">Including Plots</w:t>
-      </w:r>
-    </w:p>
-    <w:p>
-      <w:pPr>
-        <w:pStyle w:val="FirstParagraph"/>
-      </w:pPr>
-      <w:r>
-        <w:t xml:space="preserve">You can also embed plots, for example:</w:t>
-      </w:r>
-    </w:p>
-    <w:p>
-      <w:pPr>
-        <w:pStyle w:val="BodyText"/>
       </w:pPr>
       <w:r>
         <w:drawing>
@@ -207,13 +540,13 @@
               <a:graphicData uri="http://schemas.openxmlformats.org/drawingml/2006/picture">
                 <pic:pic>
                   <pic:nvPicPr>
-                    <pic:cNvPr descr="lab3_files/figure-docx/pressure-1.png" id="0" name="Picture"/>
+                    <pic:cNvPr descr="lab3_files/figure-docx/unnamed-chunk-2-1.png" id="0" name="Picture"/>
                     <pic:cNvPicPr>
                       <a:picLocks noChangeArrowheads="1" noChangeAspect="1"/>
                     </pic:cNvPicPr>
                   </pic:nvPicPr>
                   <pic:blipFill>
-                    <a:blip r:embed="rId24"/>
+                    <a:blip r:embed="rId23"/>
                     <a:stretch>
                       <a:fillRect/>
                     </a:stretch>
@@ -245,7 +578,1883 @@
         <w:pStyle w:val="BodyText"/>
       </w:pPr>
       <w:r>
-        <w:t xml:space="preserve">Note that the</w:t>
+        <w:t xml:space="preserve">Both histograms seem to have a unimodal distribution, but the female histogram is a bit more smooth, though it does have a less</w:t>
+      </w:r>
+      <w:r>
+        <w:t xml:space="preserve"> </w:t>
+      </w:r>
+      <w:r>
+        <w:t xml:space="preserve">“</w:t>
+      </w:r>
+      <w:r>
+        <w:t xml:space="preserve">peaky</w:t>
+      </w:r>
+      <w:r>
+        <w:t xml:space="preserve">”</w:t>
+      </w:r>
+      <w:r>
+        <w:t xml:space="preserve"> </w:t>
+      </w:r>
+      <w:r>
+        <w:t xml:space="preserve">high-point. The histogram for men is distinctly shifted to higher numbers. Simply looking at the graphs, the spread appears similar, without any particular skewness to either.</w:t>
+      </w:r>
+    </w:p>
+    <w:p>
+      <w:pPr>
+        <w:pStyle w:val="Heading1"/>
+      </w:pPr>
+      <w:bookmarkStart w:id="24" w:name="exercise-2"/>
+      <w:bookmarkEnd w:id="24"/>
+      <w:r>
+        <w:t xml:space="preserve">Exercise 2</w:t>
+      </w:r>
+    </w:p>
+    <w:p>
+      <w:pPr>
+        <w:pStyle w:val="SourceCode"/>
+      </w:pPr>
+      <w:r>
+        <w:rPr>
+          <w:rStyle w:val="NormalTok"/>
+        </w:rPr>
+        <w:t xml:space="preserve">fhgtmean &lt;-</w:t>
+      </w:r>
+      <w:r>
+        <w:rPr>
+          <w:rStyle w:val="StringTok"/>
+        </w:rPr>
+        <w:t xml:space="preserve"> </w:t>
+      </w:r>
+      <w:r>
+        <w:rPr>
+          <w:rStyle w:val="KeywordTok"/>
+        </w:rPr>
+        <w:t xml:space="preserve">mean</w:t>
+      </w:r>
+      <w:r>
+        <w:rPr>
+          <w:rStyle w:val="NormalTok"/>
+        </w:rPr>
+        <w:t xml:space="preserve">(fdims</w:t>
+      </w:r>
+      <w:r>
+        <w:rPr>
+          <w:rStyle w:val="OperatorTok"/>
+        </w:rPr>
+        <w:t xml:space="preserve">$</w:t>
+      </w:r>
+      <w:r>
+        <w:rPr>
+          <w:rStyle w:val="NormalTok"/>
+        </w:rPr>
+        <w:t xml:space="preserve">hgt)</w:t>
+      </w:r>
+      <w:r>
+        <w:br w:type="textWrapping"/>
+      </w:r>
+      <w:r>
+        <w:rPr>
+          <w:rStyle w:val="NormalTok"/>
+        </w:rPr>
+        <w:t xml:space="preserve">fhgtsd   &lt;-</w:t>
+      </w:r>
+      <w:r>
+        <w:rPr>
+          <w:rStyle w:val="StringTok"/>
+        </w:rPr>
+        <w:t xml:space="preserve"> </w:t>
+      </w:r>
+      <w:r>
+        <w:rPr>
+          <w:rStyle w:val="KeywordTok"/>
+        </w:rPr>
+        <w:t xml:space="preserve">sd</w:t>
+      </w:r>
+      <w:r>
+        <w:rPr>
+          <w:rStyle w:val="NormalTok"/>
+        </w:rPr>
+        <w:t xml:space="preserve">(fdims</w:t>
+      </w:r>
+      <w:r>
+        <w:rPr>
+          <w:rStyle w:val="OperatorTok"/>
+        </w:rPr>
+        <w:t xml:space="preserve">$</w:t>
+      </w:r>
+      <w:r>
+        <w:rPr>
+          <w:rStyle w:val="NormalTok"/>
+        </w:rPr>
+        <w:t xml:space="preserve">hgt)</w:t>
+      </w:r>
+    </w:p>
+    <w:p>
+      <w:pPr>
+        <w:pStyle w:val="SourceCode"/>
+      </w:pPr>
+      <w:r>
+        <w:rPr>
+          <w:rStyle w:val="KeywordTok"/>
+        </w:rPr>
+        <w:t xml:space="preserve">hist</w:t>
+      </w:r>
+      <w:r>
+        <w:rPr>
+          <w:rStyle w:val="NormalTok"/>
+        </w:rPr>
+        <w:t xml:space="preserve">(fdims</w:t>
+      </w:r>
+      <w:r>
+        <w:rPr>
+          <w:rStyle w:val="OperatorTok"/>
+        </w:rPr>
+        <w:t xml:space="preserve">$</w:t>
+      </w:r>
+      <w:r>
+        <w:rPr>
+          <w:rStyle w:val="NormalTok"/>
+        </w:rPr>
+        <w:t xml:space="preserve">hgt, </w:t>
+      </w:r>
+      <w:r>
+        <w:rPr>
+          <w:rStyle w:val="DataTypeTok"/>
+        </w:rPr>
+        <w:t xml:space="preserve">probability =</w:t>
+      </w:r>
+      <w:r>
+        <w:rPr>
+          <w:rStyle w:val="NormalTok"/>
+        </w:rPr>
+        <w:t xml:space="preserve"> </w:t>
+      </w:r>
+      <w:r>
+        <w:rPr>
+          <w:rStyle w:val="OtherTok"/>
+        </w:rPr>
+        <w:t xml:space="preserve">TRUE</w:t>
+      </w:r>
+      <w:r>
+        <w:rPr>
+          <w:rStyle w:val="NormalTok"/>
+        </w:rPr>
+        <w:t xml:space="preserve">)</w:t>
+      </w:r>
+      <w:r>
+        <w:br w:type="textWrapping"/>
+      </w:r>
+      <w:r>
+        <w:rPr>
+          <w:rStyle w:val="NormalTok"/>
+        </w:rPr>
+        <w:t xml:space="preserve">x &lt;-</w:t>
+      </w:r>
+      <w:r>
+        <w:rPr>
+          <w:rStyle w:val="StringTok"/>
+        </w:rPr>
+        <w:t xml:space="preserve"> </w:t>
+      </w:r>
+      <w:r>
+        <w:rPr>
+          <w:rStyle w:val="DecValTok"/>
+        </w:rPr>
+        <w:t xml:space="preserve">140</w:t>
+      </w:r>
+      <w:r>
+        <w:rPr>
+          <w:rStyle w:val="OperatorTok"/>
+        </w:rPr>
+        <w:t xml:space="preserve">:</w:t>
+      </w:r>
+      <w:r>
+        <w:rPr>
+          <w:rStyle w:val="DecValTok"/>
+        </w:rPr>
+        <w:t xml:space="preserve">190</w:t>
+      </w:r>
+      <w:r>
+        <w:br w:type="textWrapping"/>
+      </w:r>
+      <w:r>
+        <w:rPr>
+          <w:rStyle w:val="NormalTok"/>
+        </w:rPr>
+        <w:t xml:space="preserve">y &lt;-</w:t>
+      </w:r>
+      <w:r>
+        <w:rPr>
+          <w:rStyle w:val="StringTok"/>
+        </w:rPr>
+        <w:t xml:space="preserve"> </w:t>
+      </w:r>
+      <w:r>
+        <w:rPr>
+          <w:rStyle w:val="KeywordTok"/>
+        </w:rPr>
+        <w:t xml:space="preserve">dnorm</w:t>
+      </w:r>
+      <w:r>
+        <w:rPr>
+          <w:rStyle w:val="NormalTok"/>
+        </w:rPr>
+        <w:t xml:space="preserve">(</w:t>
+      </w:r>
+      <w:r>
+        <w:rPr>
+          <w:rStyle w:val="DataTypeTok"/>
+        </w:rPr>
+        <w:t xml:space="preserve">x =</w:t>
+      </w:r>
+      <w:r>
+        <w:rPr>
+          <w:rStyle w:val="NormalTok"/>
+        </w:rPr>
+        <w:t xml:space="preserve"> x, </w:t>
+      </w:r>
+      <w:r>
+        <w:rPr>
+          <w:rStyle w:val="DataTypeTok"/>
+        </w:rPr>
+        <w:t xml:space="preserve">mean =</w:t>
+      </w:r>
+      <w:r>
+        <w:rPr>
+          <w:rStyle w:val="NormalTok"/>
+        </w:rPr>
+        <w:t xml:space="preserve"> fhgtmean, </w:t>
+      </w:r>
+      <w:r>
+        <w:rPr>
+          <w:rStyle w:val="DataTypeTok"/>
+        </w:rPr>
+        <w:t xml:space="preserve">sd =</w:t>
+      </w:r>
+      <w:r>
+        <w:rPr>
+          <w:rStyle w:val="NormalTok"/>
+        </w:rPr>
+        <w:t xml:space="preserve"> fhgtsd)</w:t>
+      </w:r>
+      <w:r>
+        <w:br w:type="textWrapping"/>
+      </w:r>
+      <w:r>
+        <w:rPr>
+          <w:rStyle w:val="KeywordTok"/>
+        </w:rPr>
+        <w:t xml:space="preserve">lines</w:t>
+      </w:r>
+      <w:r>
+        <w:rPr>
+          <w:rStyle w:val="NormalTok"/>
+        </w:rPr>
+        <w:t xml:space="preserve">(</w:t>
+      </w:r>
+      <w:r>
+        <w:rPr>
+          <w:rStyle w:val="DataTypeTok"/>
+        </w:rPr>
+        <w:t xml:space="preserve">x =</w:t>
+      </w:r>
+      <w:r>
+        <w:rPr>
+          <w:rStyle w:val="NormalTok"/>
+        </w:rPr>
+        <w:t xml:space="preserve"> x, </w:t>
+      </w:r>
+      <w:r>
+        <w:rPr>
+          <w:rStyle w:val="DataTypeTok"/>
+        </w:rPr>
+        <w:t xml:space="preserve">y =</w:t>
+      </w:r>
+      <w:r>
+        <w:rPr>
+          <w:rStyle w:val="NormalTok"/>
+        </w:rPr>
+        <w:t xml:space="preserve"> y, </w:t>
+      </w:r>
+      <w:r>
+        <w:rPr>
+          <w:rStyle w:val="DataTypeTok"/>
+        </w:rPr>
+        <w:t xml:space="preserve">col =</w:t>
+      </w:r>
+      <w:r>
+        <w:rPr>
+          <w:rStyle w:val="NormalTok"/>
+        </w:rPr>
+        <w:t xml:space="preserve"> </w:t>
+      </w:r>
+      <w:r>
+        <w:rPr>
+          <w:rStyle w:val="StringTok"/>
+        </w:rPr>
+        <w:t xml:space="preserve">"blue"</w:t>
+      </w:r>
+      <w:r>
+        <w:rPr>
+          <w:rStyle w:val="NormalTok"/>
+        </w:rPr>
+        <w:t xml:space="preserve">)</w:t>
+      </w:r>
+    </w:p>
+    <w:p>
+      <w:pPr>
+        <w:pStyle w:val="FirstParagraph"/>
+      </w:pPr>
+      <w:r>
+        <w:drawing>
+          <wp:inline>
+            <wp:extent cx="5334000" cy="4267200"/>
+            <wp:effectExtent b="0" l="0" r="0" t="0"/>
+            <wp:docPr descr="" title="" id="1" name="Picture"/>
+            <a:graphic>
+              <a:graphicData uri="http://schemas.openxmlformats.org/drawingml/2006/picture">
+                <pic:pic>
+                  <pic:nvPicPr>
+                    <pic:cNvPr descr="lab3_files/figure-docx/baseR%20density%20histograms%20with%20density%20curve-1.png" id="0" name="Picture"/>
+                    <pic:cNvPicPr>
+                      <a:picLocks noChangeArrowheads="1" noChangeAspect="1"/>
+                    </pic:cNvPicPr>
+                  </pic:nvPicPr>
+                  <pic:blipFill>
+                    <a:blip r:embed="rId25"/>
+                    <a:stretch>
+                      <a:fillRect/>
+                    </a:stretch>
+                  </pic:blipFill>
+                  <pic:spPr bwMode="auto">
+                    <a:xfrm>
+                      <a:off x="0" y="0"/>
+                      <a:ext cx="5334000" cy="4267200"/>
+                    </a:xfrm>
+                    <a:prstGeom prst="rect">
+                      <a:avLst/>
+                    </a:prstGeom>
+                    <a:noFill/>
+                    <a:ln w="9525">
+                      <a:noFill/>
+                      <a:headEnd/>
+                      <a:tailEnd/>
+                    </a:ln>
+                  </pic:spPr>
+                </pic:pic>
+              </a:graphicData>
+            </a:graphic>
+          </wp:inline>
+        </w:drawing>
+      </w:r>
+    </w:p>
+    <w:p>
+      <w:pPr>
+        <w:pStyle w:val="SourceCode"/>
+      </w:pPr>
+      <w:r>
+        <w:rPr>
+          <w:rStyle w:val="KeywordTok"/>
+        </w:rPr>
+        <w:t xml:space="preserve">ggplot</w:t>
+      </w:r>
+      <w:r>
+        <w:rPr>
+          <w:rStyle w:val="NormalTok"/>
+        </w:rPr>
+        <w:t xml:space="preserve">(fdims, </w:t>
+      </w:r>
+      <w:r>
+        <w:rPr>
+          <w:rStyle w:val="KeywordTok"/>
+        </w:rPr>
+        <w:t xml:space="preserve">aes</w:t>
+      </w:r>
+      <w:r>
+        <w:rPr>
+          <w:rStyle w:val="NormalTok"/>
+        </w:rPr>
+        <w:t xml:space="preserve">(</w:t>
+      </w:r>
+      <w:r>
+        <w:rPr>
+          <w:rStyle w:val="DataTypeTok"/>
+        </w:rPr>
+        <w:t xml:space="preserve">x=</w:t>
+      </w:r>
+      <w:r>
+        <w:rPr>
+          <w:rStyle w:val="NormalTok"/>
+        </w:rPr>
+        <w:t xml:space="preserve">hgt, </w:t>
+      </w:r>
+      <w:r>
+        <w:rPr>
+          <w:rStyle w:val="DataTypeTok"/>
+        </w:rPr>
+        <w:t xml:space="preserve">y=</w:t>
+      </w:r>
+      <w:r>
+        <w:rPr>
+          <w:rStyle w:val="NormalTok"/>
+        </w:rPr>
+        <w:t xml:space="preserve">..density..)) </w:t>
+      </w:r>
+      <w:r>
+        <w:rPr>
+          <w:rStyle w:val="OperatorTok"/>
+        </w:rPr>
+        <w:t xml:space="preserve">+</w:t>
+      </w:r>
+      <w:r>
+        <w:rPr>
+          <w:rStyle w:val="StringTok"/>
+        </w:rPr>
+        <w:t xml:space="preserve"> </w:t>
+      </w:r>
+      <w:r>
+        <w:br w:type="textWrapping"/>
+      </w:r>
+      <w:r>
+        <w:rPr>
+          <w:rStyle w:val="StringTok"/>
+        </w:rPr>
+        <w:t xml:space="preserve">  </w:t>
+      </w:r>
+      <w:r>
+        <w:rPr>
+          <w:rStyle w:val="KeywordTok"/>
+        </w:rPr>
+        <w:t xml:space="preserve">geom_histogram</w:t>
+      </w:r>
+      <w:r>
+        <w:rPr>
+          <w:rStyle w:val="NormalTok"/>
+        </w:rPr>
+        <w:t xml:space="preserve">(</w:t>
+      </w:r>
+      <w:r>
+        <w:rPr>
+          <w:rStyle w:val="DataTypeTok"/>
+        </w:rPr>
+        <w:t xml:space="preserve">position=</w:t>
+      </w:r>
+      <w:r>
+        <w:rPr>
+          <w:rStyle w:val="StringTok"/>
+        </w:rPr>
+        <w:t xml:space="preserve">"identity"</w:t>
+      </w:r>
+      <w:r>
+        <w:rPr>
+          <w:rStyle w:val="NormalTok"/>
+        </w:rPr>
+        <w:t xml:space="preserve">, </w:t>
+      </w:r>
+      <w:r>
+        <w:rPr>
+          <w:rStyle w:val="DataTypeTok"/>
+        </w:rPr>
+        <w:t xml:space="preserve">bins =</w:t>
+      </w:r>
+      <w:r>
+        <w:rPr>
+          <w:rStyle w:val="NormalTok"/>
+        </w:rPr>
+        <w:t xml:space="preserve"> </w:t>
+      </w:r>
+      <w:r>
+        <w:rPr>
+          <w:rStyle w:val="DecValTok"/>
+        </w:rPr>
+        <w:t xml:space="preserve">8</w:t>
+      </w:r>
+      <w:r>
+        <w:rPr>
+          <w:rStyle w:val="NormalTok"/>
+        </w:rPr>
+        <w:t xml:space="preserve">) </w:t>
+      </w:r>
+      <w:r>
+        <w:rPr>
+          <w:rStyle w:val="OperatorTok"/>
+        </w:rPr>
+        <w:t xml:space="preserve">+</w:t>
+      </w:r>
+      <w:r>
+        <w:rPr>
+          <w:rStyle w:val="StringTok"/>
+        </w:rPr>
+        <w:t xml:space="preserve"> </w:t>
+      </w:r>
+      <w:r>
+        <w:br w:type="textWrapping"/>
+      </w:r>
+      <w:r>
+        <w:rPr>
+          <w:rStyle w:val="StringTok"/>
+        </w:rPr>
+        <w:t xml:space="preserve">  </w:t>
+      </w:r>
+      <w:r>
+        <w:rPr>
+          <w:rStyle w:val="KeywordTok"/>
+        </w:rPr>
+        <w:t xml:space="preserve">geom_density</w:t>
+      </w:r>
+      <w:r>
+        <w:rPr>
+          <w:rStyle w:val="NormalTok"/>
+        </w:rPr>
+        <w:t xml:space="preserve">() </w:t>
+      </w:r>
+      <w:r>
+        <w:rPr>
+          <w:rStyle w:val="OperatorTok"/>
+        </w:rPr>
+        <w:t xml:space="preserve">+</w:t>
+      </w:r>
+      <w:r>
+        <w:br w:type="textWrapping"/>
+      </w:r>
+      <w:r>
+        <w:rPr>
+          <w:rStyle w:val="StringTok"/>
+        </w:rPr>
+        <w:t xml:space="preserve">  </w:t>
+      </w:r>
+      <w:r>
+        <w:rPr>
+          <w:rStyle w:val="KeywordTok"/>
+        </w:rPr>
+        <w:t xml:space="preserve">labs</w:t>
+      </w:r>
+      <w:r>
+        <w:rPr>
+          <w:rStyle w:val="NormalTok"/>
+        </w:rPr>
+        <w:t xml:space="preserve">(</w:t>
+      </w:r>
+      <w:r>
+        <w:rPr>
+          <w:rStyle w:val="DataTypeTok"/>
+        </w:rPr>
+        <w:t xml:space="preserve">title =</w:t>
+      </w:r>
+      <w:r>
+        <w:rPr>
+          <w:rStyle w:val="NormalTok"/>
+        </w:rPr>
+        <w:t xml:space="preserve"> </w:t>
+      </w:r>
+      <w:r>
+        <w:rPr>
+          <w:rStyle w:val="StringTok"/>
+        </w:rPr>
+        <w:t xml:space="preserve">"Histogram of female height"</w:t>
+      </w:r>
+      <w:r>
+        <w:rPr>
+          <w:rStyle w:val="NormalTok"/>
+        </w:rPr>
+        <w:t xml:space="preserve">)</w:t>
+      </w:r>
+    </w:p>
+    <w:p>
+      <w:pPr>
+        <w:pStyle w:val="FirstParagraph"/>
+      </w:pPr>
+      <w:r>
+        <w:drawing>
+          <wp:inline>
+            <wp:extent cx="5334000" cy="4267200"/>
+            <wp:effectExtent b="0" l="0" r="0" t="0"/>
+            <wp:docPr descr="" title="" id="1" name="Picture"/>
+            <a:graphic>
+              <a:graphicData uri="http://schemas.openxmlformats.org/drawingml/2006/picture">
+                <pic:pic>
+                  <pic:nvPicPr>
+                    <pic:cNvPr descr="lab3_files/figure-docx/unnamed-chunk-3-1.png" id="0" name="Picture"/>
+                    <pic:cNvPicPr>
+                      <a:picLocks noChangeArrowheads="1" noChangeAspect="1"/>
+                    </pic:cNvPicPr>
+                  </pic:nvPicPr>
+                  <pic:blipFill>
+                    <a:blip r:embed="rId26"/>
+                    <a:stretch>
+                      <a:fillRect/>
+                    </a:stretch>
+                  </pic:blipFill>
+                  <pic:spPr bwMode="auto">
+                    <a:xfrm>
+                      <a:off x="0" y="0"/>
+                      <a:ext cx="5334000" cy="4267200"/>
+                    </a:xfrm>
+                    <a:prstGeom prst="rect">
+                      <a:avLst/>
+                    </a:prstGeom>
+                    <a:noFill/>
+                    <a:ln w="9525">
+                      <a:noFill/>
+                      <a:headEnd/>
+                      <a:tailEnd/>
+                    </a:ln>
+                  </pic:spPr>
+                </pic:pic>
+              </a:graphicData>
+            </a:graphic>
+          </wp:inline>
+        </w:drawing>
+      </w:r>
+    </w:p>
+    <w:p>
+      <w:pPr>
+        <w:pStyle w:val="Heading2"/>
+      </w:pPr>
+      <w:bookmarkStart w:id="27" w:name="based-on-the-this-plot-does-it-appear-that-the-data-follow-a-nearly-normal-distribution"/>
+      <w:bookmarkEnd w:id="27"/>
+      <w:r>
+        <w:t xml:space="preserve">Based on the this plot, does it appear that the data follow a nearly normal distribution?</w:t>
+      </w:r>
+    </w:p>
+    <w:p>
+      <w:pPr>
+        <w:pStyle w:val="FirstParagraph"/>
+      </w:pPr>
+      <w:r>
+        <w:t xml:space="preserve">Yes, based on the density histogram, these appear to nearly follow a normal distribution, though not perfect.</w:t>
+      </w:r>
+    </w:p>
+    <w:p>
+      <w:pPr>
+        <w:pStyle w:val="Heading1"/>
+      </w:pPr>
+      <w:bookmarkStart w:id="28" w:name="exercise-3"/>
+      <w:bookmarkEnd w:id="28"/>
+      <w:r>
+        <w:t xml:space="preserve">Exercise 3</w:t>
+      </w:r>
+    </w:p>
+    <w:p>
+      <w:pPr>
+        <w:pStyle w:val="Heading2"/>
+      </w:pPr>
+      <w:bookmarkStart w:id="29" w:name="make-a-normal-probability-plot-of-sim_norm.-do-all-of-the-points-fall-on-the-line-how-does-this-plot-compare-to-the-probability-plot-for-the-real-data"/>
+      <w:bookmarkEnd w:id="29"/>
+      <w:r>
+        <w:t xml:space="preserve">Make a normal probability plot of sim_norm. Do all of the points fall on the line? How does this plot compare to the probability plot for the real data?</w:t>
+      </w:r>
+    </w:p>
+    <w:p>
+      <w:pPr>
+        <w:pStyle w:val="SourceCode"/>
+      </w:pPr>
+      <w:r>
+        <w:rPr>
+          <w:rStyle w:val="CommentTok"/>
+        </w:rPr>
+        <w:t xml:space="preserve">#this is how we do normal probability plots in baseR.</w:t>
+      </w:r>
+      <w:r>
+        <w:br w:type="textWrapping"/>
+      </w:r>
+      <w:r>
+        <w:rPr>
+          <w:rStyle w:val="CommentTok"/>
+        </w:rPr>
+        <w:t xml:space="preserve">#qqnorm(fdims$hgt)</w:t>
+      </w:r>
+      <w:r>
+        <w:br w:type="textWrapping"/>
+      </w:r>
+      <w:r>
+        <w:rPr>
+          <w:rStyle w:val="CommentTok"/>
+        </w:rPr>
+        <w:t xml:space="preserve">#qqline(fdims$hgt)</w:t>
+      </w:r>
+      <w:r>
+        <w:br w:type="textWrapping"/>
+      </w:r>
+      <w:r>
+        <w:br w:type="textWrapping"/>
+      </w:r>
+      <w:r>
+        <w:rPr>
+          <w:rStyle w:val="CommentTok"/>
+        </w:rPr>
+        <w:t xml:space="preserve">#simulating a normal distribution, per the lab</w:t>
+      </w:r>
+      <w:r>
+        <w:br w:type="textWrapping"/>
+      </w:r>
+      <w:r>
+        <w:rPr>
+          <w:rStyle w:val="NormalTok"/>
+        </w:rPr>
+        <w:t xml:space="preserve">sim_norm &lt;-</w:t>
+      </w:r>
+      <w:r>
+        <w:rPr>
+          <w:rStyle w:val="StringTok"/>
+        </w:rPr>
+        <w:t xml:space="preserve"> </w:t>
+      </w:r>
+      <w:r>
+        <w:rPr>
+          <w:rStyle w:val="KeywordTok"/>
+        </w:rPr>
+        <w:t xml:space="preserve">rnorm</w:t>
+      </w:r>
+      <w:r>
+        <w:rPr>
+          <w:rStyle w:val="NormalTok"/>
+        </w:rPr>
+        <w:t xml:space="preserve">(</w:t>
+      </w:r>
+      <w:r>
+        <w:rPr>
+          <w:rStyle w:val="DataTypeTok"/>
+        </w:rPr>
+        <w:t xml:space="preserve">n =</w:t>
+      </w:r>
+      <w:r>
+        <w:rPr>
+          <w:rStyle w:val="NormalTok"/>
+        </w:rPr>
+        <w:t xml:space="preserve"> </w:t>
+      </w:r>
+      <w:r>
+        <w:rPr>
+          <w:rStyle w:val="KeywordTok"/>
+        </w:rPr>
+        <w:t xml:space="preserve">length</w:t>
+      </w:r>
+      <w:r>
+        <w:rPr>
+          <w:rStyle w:val="NormalTok"/>
+        </w:rPr>
+        <w:t xml:space="preserve">(fdims</w:t>
+      </w:r>
+      <w:r>
+        <w:rPr>
+          <w:rStyle w:val="OperatorTok"/>
+        </w:rPr>
+        <w:t xml:space="preserve">$</w:t>
+      </w:r>
+      <w:r>
+        <w:rPr>
+          <w:rStyle w:val="NormalTok"/>
+        </w:rPr>
+        <w:t xml:space="preserve">hgt), </w:t>
+      </w:r>
+      <w:r>
+        <w:rPr>
+          <w:rStyle w:val="DataTypeTok"/>
+        </w:rPr>
+        <w:t xml:space="preserve">mean =</w:t>
+      </w:r>
+      <w:r>
+        <w:rPr>
+          <w:rStyle w:val="NormalTok"/>
+        </w:rPr>
+        <w:t xml:space="preserve"> fhgtmean, </w:t>
+      </w:r>
+      <w:r>
+        <w:rPr>
+          <w:rStyle w:val="DataTypeTok"/>
+        </w:rPr>
+        <w:t xml:space="preserve">sd =</w:t>
+      </w:r>
+      <w:r>
+        <w:rPr>
+          <w:rStyle w:val="NormalTok"/>
+        </w:rPr>
+        <w:t xml:space="preserve"> fhgtsd)</w:t>
+      </w:r>
+      <w:r>
+        <w:br w:type="textWrapping"/>
+      </w:r>
+      <w:r>
+        <w:br w:type="textWrapping"/>
+      </w:r>
+      <w:r>
+        <w:rPr>
+          <w:rStyle w:val="CommentTok"/>
+        </w:rPr>
+        <w:t xml:space="preserve">#and here's how we can do the QQplot in tidy; which allows us different kinds of flexibility based on the data</w:t>
+      </w:r>
+      <w:r>
+        <w:br w:type="textWrapping"/>
+      </w:r>
+      <w:r>
+        <w:rPr>
+          <w:rStyle w:val="KeywordTok"/>
+        </w:rPr>
+        <w:t xml:space="preserve">tibble</w:t>
+      </w:r>
+      <w:r>
+        <w:rPr>
+          <w:rStyle w:val="NormalTok"/>
+        </w:rPr>
+        <w:t xml:space="preserve">(sim_norm) </w:t>
+      </w:r>
+      <w:r>
+        <w:rPr>
+          <w:rStyle w:val="OperatorTok"/>
+        </w:rPr>
+        <w:t xml:space="preserve">%&gt;%</w:t>
+      </w:r>
+      <w:r>
+        <w:rPr>
+          <w:rStyle w:val="StringTok"/>
+        </w:rPr>
+        <w:t xml:space="preserve"> </w:t>
+      </w:r>
+      <w:r>
+        <w:br w:type="textWrapping"/>
+      </w:r>
+      <w:r>
+        <w:rPr>
+          <w:rStyle w:val="StringTok"/>
+        </w:rPr>
+        <w:t xml:space="preserve">  </w:t>
+      </w:r>
+      <w:r>
+        <w:rPr>
+          <w:rStyle w:val="KeywordTok"/>
+        </w:rPr>
+        <w:t xml:space="preserve">ggplot</w:t>
+      </w:r>
+      <w:r>
+        <w:rPr>
+          <w:rStyle w:val="NormalTok"/>
+        </w:rPr>
+        <w:t xml:space="preserve">(</w:t>
+      </w:r>
+      <w:r>
+        <w:rPr>
+          <w:rStyle w:val="KeywordTok"/>
+        </w:rPr>
+        <w:t xml:space="preserve">aes</w:t>
+      </w:r>
+      <w:r>
+        <w:rPr>
+          <w:rStyle w:val="NormalTok"/>
+        </w:rPr>
+        <w:t xml:space="preserve">(</w:t>
+      </w:r>
+      <w:r>
+        <w:rPr>
+          <w:rStyle w:val="DataTypeTok"/>
+        </w:rPr>
+        <w:t xml:space="preserve">sample =</w:t>
+      </w:r>
+      <w:r>
+        <w:rPr>
+          <w:rStyle w:val="NormalTok"/>
+        </w:rPr>
+        <w:t xml:space="preserve"> sim_norm)) </w:t>
+      </w:r>
+      <w:r>
+        <w:rPr>
+          <w:rStyle w:val="OperatorTok"/>
+        </w:rPr>
+        <w:t xml:space="preserve">+</w:t>
+      </w:r>
+      <w:r>
+        <w:rPr>
+          <w:rStyle w:val="StringTok"/>
+        </w:rPr>
+        <w:t xml:space="preserve"> </w:t>
+      </w:r>
+      <w:r>
+        <w:br w:type="textWrapping"/>
+      </w:r>
+      <w:r>
+        <w:rPr>
+          <w:rStyle w:val="StringTok"/>
+        </w:rPr>
+        <w:t xml:space="preserve">  </w:t>
+      </w:r>
+      <w:r>
+        <w:rPr>
+          <w:rStyle w:val="KeywordTok"/>
+        </w:rPr>
+        <w:t xml:space="preserve">stat_qq</w:t>
+      </w:r>
+      <w:r>
+        <w:rPr>
+          <w:rStyle w:val="NormalTok"/>
+        </w:rPr>
+        <w:t xml:space="preserve">() </w:t>
+      </w:r>
+      <w:r>
+        <w:rPr>
+          <w:rStyle w:val="OperatorTok"/>
+        </w:rPr>
+        <w:t xml:space="preserve">+</w:t>
+      </w:r>
+      <w:r>
+        <w:br w:type="textWrapping"/>
+      </w:r>
+      <w:r>
+        <w:rPr>
+          <w:rStyle w:val="StringTok"/>
+        </w:rPr>
+        <w:t xml:space="preserve">  </w:t>
+      </w:r>
+      <w:r>
+        <w:rPr>
+          <w:rStyle w:val="KeywordTok"/>
+        </w:rPr>
+        <w:t xml:space="preserve">stat_qq_line</w:t>
+      </w:r>
+      <w:r>
+        <w:rPr>
+          <w:rStyle w:val="NormalTok"/>
+        </w:rPr>
+        <w:t xml:space="preserve">(</w:t>
+      </w:r>
+      <w:r>
+        <w:rPr>
+          <w:rStyle w:val="DataTypeTok"/>
+        </w:rPr>
+        <w:t xml:space="preserve">color =</w:t>
+      </w:r>
+      <w:r>
+        <w:rPr>
+          <w:rStyle w:val="NormalTok"/>
+        </w:rPr>
+        <w:t xml:space="preserve"> </w:t>
+      </w:r>
+      <w:r>
+        <w:rPr>
+          <w:rStyle w:val="StringTok"/>
+        </w:rPr>
+        <w:t xml:space="preserve">"red"</w:t>
+      </w:r>
+      <w:r>
+        <w:rPr>
+          <w:rStyle w:val="NormalTok"/>
+        </w:rPr>
+        <w:t xml:space="preserve">) </w:t>
+      </w:r>
+      <w:r>
+        <w:rPr>
+          <w:rStyle w:val="OperatorTok"/>
+        </w:rPr>
+        <w:t xml:space="preserve">+</w:t>
+      </w:r>
+      <w:r>
+        <w:br w:type="textWrapping"/>
+      </w:r>
+      <w:r>
+        <w:rPr>
+          <w:rStyle w:val="StringTok"/>
+        </w:rPr>
+        <w:t xml:space="preserve">  </w:t>
+      </w:r>
+      <w:r>
+        <w:rPr>
+          <w:rStyle w:val="KeywordTok"/>
+        </w:rPr>
+        <w:t xml:space="preserve">labs</w:t>
+      </w:r>
+      <w:r>
+        <w:rPr>
+          <w:rStyle w:val="NormalTok"/>
+        </w:rPr>
+        <w:t xml:space="preserve">(</w:t>
+      </w:r>
+      <w:r>
+        <w:rPr>
+          <w:rStyle w:val="DataTypeTok"/>
+        </w:rPr>
+        <w:t xml:space="preserve">title =</w:t>
+      </w:r>
+      <w:r>
+        <w:rPr>
+          <w:rStyle w:val="NormalTok"/>
+        </w:rPr>
+        <w:t xml:space="preserve"> </w:t>
+      </w:r>
+      <w:r>
+        <w:rPr>
+          <w:rStyle w:val="StringTok"/>
+        </w:rPr>
+        <w:t xml:space="preserve">"Quantile-Quantile plot for the sample data"</w:t>
+      </w:r>
+      <w:r>
+        <w:rPr>
+          <w:rStyle w:val="NormalTok"/>
+        </w:rPr>
+        <w:t xml:space="preserve">)</w:t>
+      </w:r>
+    </w:p>
+    <w:p>
+      <w:pPr>
+        <w:pStyle w:val="FirstParagraph"/>
+      </w:pPr>
+      <w:r>
+        <w:drawing>
+          <wp:inline>
+            <wp:extent cx="5334000" cy="4267200"/>
+            <wp:effectExtent b="0" l="0" r="0" t="0"/>
+            <wp:docPr descr="" title="" id="1" name="Picture"/>
+            <a:graphic>
+              <a:graphicData uri="http://schemas.openxmlformats.org/drawingml/2006/picture">
+                <pic:pic>
+                  <pic:nvPicPr>
+                    <pic:cNvPr descr="lab3_files/figure-docx/unnamed-chunk-4-1.png" id="0" name="Picture"/>
+                    <pic:cNvPicPr>
+                      <a:picLocks noChangeArrowheads="1" noChangeAspect="1"/>
+                    </pic:cNvPicPr>
+                  </pic:nvPicPr>
+                  <pic:blipFill>
+                    <a:blip r:embed="rId30"/>
+                    <a:stretch>
+                      <a:fillRect/>
+                    </a:stretch>
+                  </pic:blipFill>
+                  <pic:spPr bwMode="auto">
+                    <a:xfrm>
+                      <a:off x="0" y="0"/>
+                      <a:ext cx="5334000" cy="4267200"/>
+                    </a:xfrm>
+                    <a:prstGeom prst="rect">
+                      <a:avLst/>
+                    </a:prstGeom>
+                    <a:noFill/>
+                    <a:ln w="9525">
+                      <a:noFill/>
+                      <a:headEnd/>
+                      <a:tailEnd/>
+                    </a:ln>
+                  </pic:spPr>
+                </pic:pic>
+              </a:graphicData>
+            </a:graphic>
+          </wp:inline>
+        </w:drawing>
+      </w:r>
+    </w:p>
+    <w:p>
+      <w:pPr>
+        <w:pStyle w:val="BodyText"/>
+      </w:pPr>
+      <w:r>
+        <w:t xml:space="preserve">No, not all points fall exactly on the line, but they aren’t terribly far off! To view the probability plot for the original data, we run the same format code…</w:t>
+      </w:r>
+    </w:p>
+    <w:p>
+      <w:pPr>
+        <w:pStyle w:val="SourceCode"/>
+      </w:pPr>
+      <w:r>
+        <w:rPr>
+          <w:rStyle w:val="CommentTok"/>
+        </w:rPr>
+        <w:t xml:space="preserve">#load the bdims data</w:t>
+      </w:r>
+      <w:r>
+        <w:br w:type="textWrapping"/>
+      </w:r>
+      <w:r>
+        <w:rPr>
+          <w:rStyle w:val="NormalTok"/>
+        </w:rPr>
+        <w:t xml:space="preserve">bdims </w:t>
+      </w:r>
+      <w:r>
+        <w:rPr>
+          <w:rStyle w:val="OperatorTok"/>
+        </w:rPr>
+        <w:t xml:space="preserve">%&gt;%</w:t>
+      </w:r>
+      <w:r>
+        <w:rPr>
+          <w:rStyle w:val="StringTok"/>
+        </w:rPr>
+        <w:t xml:space="preserve"> </w:t>
+      </w:r>
+      <w:r>
+        <w:br w:type="textWrapping"/>
+      </w:r>
+      <w:r>
+        <w:rPr>
+          <w:rStyle w:val="StringTok"/>
+        </w:rPr>
+        <w:t xml:space="preserve">  </w:t>
+      </w:r>
+      <w:r>
+        <w:rPr>
+          <w:rStyle w:val="CommentTok"/>
+        </w:rPr>
+        <w:t xml:space="preserve">#build your ggplot interface</w:t>
+      </w:r>
+      <w:r>
+        <w:br w:type="textWrapping"/>
+      </w:r>
+      <w:r>
+        <w:rPr>
+          <w:rStyle w:val="StringTok"/>
+        </w:rPr>
+        <w:t xml:space="preserve">  </w:t>
+      </w:r>
+      <w:r>
+        <w:rPr>
+          <w:rStyle w:val="KeywordTok"/>
+        </w:rPr>
+        <w:t xml:space="preserve">ggplot</w:t>
+      </w:r>
+      <w:r>
+        <w:rPr>
+          <w:rStyle w:val="NormalTok"/>
+        </w:rPr>
+        <w:t xml:space="preserve">(</w:t>
+      </w:r>
+      <w:r>
+        <w:rPr>
+          <w:rStyle w:val="KeywordTok"/>
+        </w:rPr>
+        <w:t xml:space="preserve">aes</w:t>
+      </w:r>
+      <w:r>
+        <w:rPr>
+          <w:rStyle w:val="NormalTok"/>
+        </w:rPr>
+        <w:t xml:space="preserve">(</w:t>
+      </w:r>
+      <w:r>
+        <w:rPr>
+          <w:rStyle w:val="DataTypeTok"/>
+        </w:rPr>
+        <w:t xml:space="preserve">sample =</w:t>
+      </w:r>
+      <w:r>
+        <w:rPr>
+          <w:rStyle w:val="NormalTok"/>
+        </w:rPr>
+        <w:t xml:space="preserve"> hgt)) </w:t>
+      </w:r>
+      <w:r>
+        <w:rPr>
+          <w:rStyle w:val="OperatorTok"/>
+        </w:rPr>
+        <w:t xml:space="preserve">+</w:t>
+      </w:r>
+      <w:r>
+        <w:rPr>
+          <w:rStyle w:val="StringTok"/>
+        </w:rPr>
+        <w:t xml:space="preserve"> </w:t>
+      </w:r>
+      <w:r>
+        <w:br w:type="textWrapping"/>
+      </w:r>
+      <w:r>
+        <w:rPr>
+          <w:rStyle w:val="StringTok"/>
+        </w:rPr>
+        <w:t xml:space="preserve">  </w:t>
+      </w:r>
+      <w:r>
+        <w:rPr>
+          <w:rStyle w:val="CommentTok"/>
+        </w:rPr>
+        <w:t xml:space="preserve">#quantile-quantile layer</w:t>
+      </w:r>
+      <w:r>
+        <w:br w:type="textWrapping"/>
+      </w:r>
+      <w:r>
+        <w:rPr>
+          <w:rStyle w:val="StringTok"/>
+        </w:rPr>
+        <w:t xml:space="preserve">  </w:t>
+      </w:r>
+      <w:r>
+        <w:rPr>
+          <w:rStyle w:val="KeywordTok"/>
+        </w:rPr>
+        <w:t xml:space="preserve">stat_qq</w:t>
+      </w:r>
+      <w:r>
+        <w:rPr>
+          <w:rStyle w:val="NormalTok"/>
+        </w:rPr>
+        <w:t xml:space="preserve">() </w:t>
+      </w:r>
+      <w:r>
+        <w:rPr>
+          <w:rStyle w:val="OperatorTok"/>
+        </w:rPr>
+        <w:t xml:space="preserve">+</w:t>
+      </w:r>
+      <w:r>
+        <w:br w:type="textWrapping"/>
+      </w:r>
+      <w:r>
+        <w:rPr>
+          <w:rStyle w:val="StringTok"/>
+        </w:rPr>
+        <w:t xml:space="preserve">  </w:t>
+      </w:r>
+      <w:r>
+        <w:rPr>
+          <w:rStyle w:val="CommentTok"/>
+        </w:rPr>
+        <w:t xml:space="preserve">#slope and intercept layer</w:t>
+      </w:r>
+      <w:r>
+        <w:br w:type="textWrapping"/>
+      </w:r>
+      <w:r>
+        <w:rPr>
+          <w:rStyle w:val="StringTok"/>
+        </w:rPr>
+        <w:t xml:space="preserve">  </w:t>
+      </w:r>
+      <w:r>
+        <w:rPr>
+          <w:rStyle w:val="KeywordTok"/>
+        </w:rPr>
+        <w:t xml:space="preserve">stat_qq_line</w:t>
+      </w:r>
+      <w:r>
+        <w:rPr>
+          <w:rStyle w:val="NormalTok"/>
+        </w:rPr>
+        <w:t xml:space="preserve">(</w:t>
+      </w:r>
+      <w:r>
+        <w:rPr>
+          <w:rStyle w:val="DataTypeTok"/>
+        </w:rPr>
+        <w:t xml:space="preserve">color =</w:t>
+      </w:r>
+      <w:r>
+        <w:rPr>
+          <w:rStyle w:val="NormalTok"/>
+        </w:rPr>
+        <w:t xml:space="preserve"> </w:t>
+      </w:r>
+      <w:r>
+        <w:rPr>
+          <w:rStyle w:val="StringTok"/>
+        </w:rPr>
+        <w:t xml:space="preserve">"red"</w:t>
+      </w:r>
+      <w:r>
+        <w:rPr>
+          <w:rStyle w:val="NormalTok"/>
+        </w:rPr>
+        <w:t xml:space="preserve">) </w:t>
+      </w:r>
+      <w:r>
+        <w:rPr>
+          <w:rStyle w:val="OperatorTok"/>
+        </w:rPr>
+        <w:t xml:space="preserve">+</w:t>
+      </w:r>
+      <w:r>
+        <w:br w:type="textWrapping"/>
+      </w:r>
+      <w:r>
+        <w:rPr>
+          <w:rStyle w:val="StringTok"/>
+        </w:rPr>
+        <w:t xml:space="preserve">  </w:t>
+      </w:r>
+      <w:r>
+        <w:rPr>
+          <w:rStyle w:val="KeywordTok"/>
+        </w:rPr>
+        <w:t xml:space="preserve">labs</w:t>
+      </w:r>
+      <w:r>
+        <w:rPr>
+          <w:rStyle w:val="NormalTok"/>
+        </w:rPr>
+        <w:t xml:space="preserve">(</w:t>
+      </w:r>
+      <w:r>
+        <w:rPr>
+          <w:rStyle w:val="DataTypeTok"/>
+        </w:rPr>
+        <w:t xml:space="preserve">title =</w:t>
+      </w:r>
+      <w:r>
+        <w:rPr>
+          <w:rStyle w:val="NormalTok"/>
+        </w:rPr>
+        <w:t xml:space="preserve"> </w:t>
+      </w:r>
+      <w:r>
+        <w:rPr>
+          <w:rStyle w:val="StringTok"/>
+        </w:rPr>
+        <w:t xml:space="preserve">"Quantile-Quantile plot for all original data"</w:t>
+      </w:r>
+      <w:r>
+        <w:rPr>
+          <w:rStyle w:val="NormalTok"/>
+        </w:rPr>
+        <w:t xml:space="preserve">,</w:t>
+      </w:r>
+      <w:r>
+        <w:br w:type="textWrapping"/>
+      </w:r>
+      <w:r>
+        <w:rPr>
+          <w:rStyle w:val="NormalTok"/>
+        </w:rPr>
+        <w:t xml:space="preserve">       </w:t>
+      </w:r>
+      <w:r>
+        <w:rPr>
+          <w:rStyle w:val="DataTypeTok"/>
+        </w:rPr>
+        <w:t xml:space="preserve">subtitle =</w:t>
+      </w:r>
+      <w:r>
+        <w:rPr>
+          <w:rStyle w:val="NormalTok"/>
+        </w:rPr>
+        <w:t xml:space="preserve"> </w:t>
+      </w:r>
+      <w:r>
+        <w:rPr>
+          <w:rStyle w:val="StringTok"/>
+        </w:rPr>
+        <w:t xml:space="preserve">"less linear than the sample data"</w:t>
+      </w:r>
+      <w:r>
+        <w:rPr>
+          <w:rStyle w:val="NormalTok"/>
+        </w:rPr>
+        <w:t xml:space="preserve">)</w:t>
+      </w:r>
+    </w:p>
+    <w:p>
+      <w:pPr>
+        <w:pStyle w:val="FirstParagraph"/>
+      </w:pPr>
+      <w:r>
+        <w:drawing>
+          <wp:inline>
+            <wp:extent cx="5334000" cy="4267200"/>
+            <wp:effectExtent b="0" l="0" r="0" t="0"/>
+            <wp:docPr descr="" title="" id="1" name="Picture"/>
+            <a:graphic>
+              <a:graphicData uri="http://schemas.openxmlformats.org/drawingml/2006/picture">
+                <pic:pic>
+                  <pic:nvPicPr>
+                    <pic:cNvPr descr="lab3_files/figure-docx/unnamed-chunk-5-1.png" id="0" name="Picture"/>
+                    <pic:cNvPicPr>
+                      <a:picLocks noChangeArrowheads="1" noChangeAspect="1"/>
+                    </pic:cNvPicPr>
+                  </pic:nvPicPr>
+                  <pic:blipFill>
+                    <a:blip r:embed="rId31"/>
+                    <a:stretch>
+                      <a:fillRect/>
+                    </a:stretch>
+                  </pic:blipFill>
+                  <pic:spPr bwMode="auto">
+                    <a:xfrm>
+                      <a:off x="0" y="0"/>
+                      <a:ext cx="5334000" cy="4267200"/>
+                    </a:xfrm>
+                    <a:prstGeom prst="rect">
+                      <a:avLst/>
+                    </a:prstGeom>
+                    <a:noFill/>
+                    <a:ln w="9525">
+                      <a:noFill/>
+                      <a:headEnd/>
+                      <a:tailEnd/>
+                    </a:ln>
+                  </pic:spPr>
+                </pic:pic>
+              </a:graphicData>
+            </a:graphic>
+          </wp:inline>
+        </w:drawing>
+      </w:r>
+    </w:p>
+    <w:p>
+      <w:pPr>
+        <w:pStyle w:val="BodyText"/>
+      </w:pPr>
+      <w:r>
+        <w:t xml:space="preserve">…and end up with a QQplot that, while still generally normal, shows definite variation differences than the sample data. The points end up on the line less - not</w:t>
+      </w:r>
+      <w:r>
+        <w:t xml:space="preserve"> </w:t>
+      </w:r>
+      <w:r>
+        <w:rPr>
+          <w:i/>
+        </w:rPr>
+        <w:t xml:space="preserve">just</w:t>
+      </w:r>
+      <w:r>
+        <w:t xml:space="preserve"> </w:t>
+      </w:r>
+      <w:r>
+        <w:t xml:space="preserve">at the tails, but in the center areas as well.</w:t>
+      </w:r>
+    </w:p>
+    <w:p>
+      <w:pPr>
+        <w:pStyle w:val="Heading1"/>
+      </w:pPr>
+      <w:bookmarkStart w:id="32" w:name="exercise-4"/>
+      <w:bookmarkEnd w:id="32"/>
+      <w:r>
+        <w:t xml:space="preserve">Exercise 4</w:t>
+      </w:r>
+    </w:p>
+    <w:p>
+      <w:pPr>
+        <w:pStyle w:val="Heading2"/>
+      </w:pPr>
+      <w:bookmarkStart w:id="33" w:name="does-the-normal-probability-plot-for-fdimshgt-look-similar-to-the-plots-created-for-the-simulated-data-that-is-do-plots-provide-evidence-that-the-female-heights-are-nearly-normal"/>
+      <w:bookmarkEnd w:id="33"/>
+      <w:r>
+        <w:t xml:space="preserve">Does the normal probability plot for fdims$hgt look similar to the plots created for the simulated data? That is, do plots provide evidence that the female heights are nearly normal?</w:t>
+      </w:r>
+    </w:p>
+    <w:p>
+      <w:pPr>
+        <w:pStyle w:val="SourceCode"/>
+      </w:pPr>
+      <w:r>
+        <w:rPr>
+          <w:rStyle w:val="CommentTok"/>
+        </w:rPr>
+        <w:t xml:space="preserve">#first we load the simulated data plots</w:t>
+      </w:r>
+      <w:r>
+        <w:br w:type="textWrapping"/>
+      </w:r>
+      <w:r>
+        <w:rPr>
+          <w:rStyle w:val="CommentTok"/>
+        </w:rPr>
+        <w:t xml:space="preserve">#qqnormsim is a custom function from OpenIntro</w:t>
+      </w:r>
+      <w:r>
+        <w:br w:type="textWrapping"/>
+      </w:r>
+      <w:r>
+        <w:rPr>
+          <w:rStyle w:val="KeywordTok"/>
+        </w:rPr>
+        <w:t xml:space="preserve">qqnormsim</w:t>
+      </w:r>
+      <w:r>
+        <w:rPr>
+          <w:rStyle w:val="NormalTok"/>
+        </w:rPr>
+        <w:t xml:space="preserve">(fdims</w:t>
+      </w:r>
+      <w:r>
+        <w:rPr>
+          <w:rStyle w:val="OperatorTok"/>
+        </w:rPr>
+        <w:t xml:space="preserve">$</w:t>
+      </w:r>
+      <w:r>
+        <w:rPr>
+          <w:rStyle w:val="NormalTok"/>
+        </w:rPr>
+        <w:t xml:space="preserve">hgt)</w:t>
+      </w:r>
+    </w:p>
+    <w:p>
+      <w:pPr>
+        <w:pStyle w:val="FirstParagraph"/>
+      </w:pPr>
+      <w:r>
+        <w:drawing>
+          <wp:inline>
+            <wp:extent cx="5334000" cy="4267200"/>
+            <wp:effectExtent b="0" l="0" r="0" t="0"/>
+            <wp:docPr descr="" title="" id="1" name="Picture"/>
+            <a:graphic>
+              <a:graphicData uri="http://schemas.openxmlformats.org/drawingml/2006/picture">
+                <pic:pic>
+                  <pic:nvPicPr>
+                    <pic:cNvPr descr="lab3_files/figure-docx/plot%20simulated%20data-1.png" id="0" name="Picture"/>
+                    <pic:cNvPicPr>
+                      <a:picLocks noChangeArrowheads="1" noChangeAspect="1"/>
+                    </pic:cNvPicPr>
+                  </pic:nvPicPr>
+                  <pic:blipFill>
+                    <a:blip r:embed="rId34"/>
+                    <a:stretch>
+                      <a:fillRect/>
+                    </a:stretch>
+                  </pic:blipFill>
+                  <pic:spPr bwMode="auto">
+                    <a:xfrm>
+                      <a:off x="0" y="0"/>
+                      <a:ext cx="5334000" cy="4267200"/>
+                    </a:xfrm>
+                    <a:prstGeom prst="rect">
+                      <a:avLst/>
+                    </a:prstGeom>
+                    <a:noFill/>
+                    <a:ln w="9525">
+                      <a:noFill/>
+                      <a:headEnd/>
+                      <a:tailEnd/>
+                    </a:ln>
+                  </pic:spPr>
+                </pic:pic>
+              </a:graphicData>
+            </a:graphic>
+          </wp:inline>
+        </w:drawing>
+      </w:r>
+    </w:p>
+    <w:p>
+      <w:pPr>
+        <w:pStyle w:val="SourceCode"/>
+      </w:pPr>
+      <w:r>
+        <w:rPr>
+          <w:rStyle w:val="NormalTok"/>
+        </w:rPr>
+        <w:t xml:space="preserve">fdims </w:t>
+      </w:r>
+      <w:r>
+        <w:rPr>
+          <w:rStyle w:val="OperatorTok"/>
+        </w:rPr>
+        <w:t xml:space="preserve">%&gt;%</w:t>
+      </w:r>
+      <w:r>
+        <w:rPr>
+          <w:rStyle w:val="StringTok"/>
+        </w:rPr>
+        <w:t xml:space="preserve"> </w:t>
+      </w:r>
+      <w:r>
+        <w:br w:type="textWrapping"/>
+      </w:r>
+      <w:r>
+        <w:rPr>
+          <w:rStyle w:val="StringTok"/>
+        </w:rPr>
+        <w:t xml:space="preserve">  </w:t>
+      </w:r>
+      <w:r>
+        <w:rPr>
+          <w:rStyle w:val="CommentTok"/>
+        </w:rPr>
+        <w:t xml:space="preserve">#build your ggplot interface</w:t>
+      </w:r>
+      <w:r>
+        <w:br w:type="textWrapping"/>
+      </w:r>
+      <w:r>
+        <w:rPr>
+          <w:rStyle w:val="StringTok"/>
+        </w:rPr>
+        <w:t xml:space="preserve">  </w:t>
+      </w:r>
+      <w:r>
+        <w:rPr>
+          <w:rStyle w:val="KeywordTok"/>
+        </w:rPr>
+        <w:t xml:space="preserve">ggplot</w:t>
+      </w:r>
+      <w:r>
+        <w:rPr>
+          <w:rStyle w:val="NormalTok"/>
+        </w:rPr>
+        <w:t xml:space="preserve">(</w:t>
+      </w:r>
+      <w:r>
+        <w:rPr>
+          <w:rStyle w:val="KeywordTok"/>
+        </w:rPr>
+        <w:t xml:space="preserve">aes</w:t>
+      </w:r>
+      <w:r>
+        <w:rPr>
+          <w:rStyle w:val="NormalTok"/>
+        </w:rPr>
+        <w:t xml:space="preserve">(</w:t>
+      </w:r>
+      <w:r>
+        <w:rPr>
+          <w:rStyle w:val="DataTypeTok"/>
+        </w:rPr>
+        <w:t xml:space="preserve">sample =</w:t>
+      </w:r>
+      <w:r>
+        <w:rPr>
+          <w:rStyle w:val="NormalTok"/>
+        </w:rPr>
+        <w:t xml:space="preserve"> hgt)) </w:t>
+      </w:r>
+      <w:r>
+        <w:rPr>
+          <w:rStyle w:val="OperatorTok"/>
+        </w:rPr>
+        <w:t xml:space="preserve">+</w:t>
+      </w:r>
+      <w:r>
+        <w:rPr>
+          <w:rStyle w:val="StringTok"/>
+        </w:rPr>
+        <w:t xml:space="preserve"> </w:t>
+      </w:r>
+      <w:r>
+        <w:br w:type="textWrapping"/>
+      </w:r>
+      <w:r>
+        <w:rPr>
+          <w:rStyle w:val="StringTok"/>
+        </w:rPr>
+        <w:t xml:space="preserve">  </w:t>
+      </w:r>
+      <w:r>
+        <w:rPr>
+          <w:rStyle w:val="CommentTok"/>
+        </w:rPr>
+        <w:t xml:space="preserve">#quantile-quantile layer</w:t>
+      </w:r>
+      <w:r>
+        <w:br w:type="textWrapping"/>
+      </w:r>
+      <w:r>
+        <w:rPr>
+          <w:rStyle w:val="StringTok"/>
+        </w:rPr>
+        <w:t xml:space="preserve">  </w:t>
+      </w:r>
+      <w:r>
+        <w:rPr>
+          <w:rStyle w:val="KeywordTok"/>
+        </w:rPr>
+        <w:t xml:space="preserve">stat_qq</w:t>
+      </w:r>
+      <w:r>
+        <w:rPr>
+          <w:rStyle w:val="NormalTok"/>
+        </w:rPr>
+        <w:t xml:space="preserve">() </w:t>
+      </w:r>
+      <w:r>
+        <w:rPr>
+          <w:rStyle w:val="OperatorTok"/>
+        </w:rPr>
+        <w:t xml:space="preserve">+</w:t>
+      </w:r>
+      <w:r>
+        <w:br w:type="textWrapping"/>
+      </w:r>
+      <w:r>
+        <w:rPr>
+          <w:rStyle w:val="StringTok"/>
+        </w:rPr>
+        <w:t xml:space="preserve">  </w:t>
+      </w:r>
+      <w:r>
+        <w:rPr>
+          <w:rStyle w:val="CommentTok"/>
+        </w:rPr>
+        <w:t xml:space="preserve">#slope and intercept layer</w:t>
+      </w:r>
+      <w:r>
+        <w:br w:type="textWrapping"/>
+      </w:r>
+      <w:r>
+        <w:rPr>
+          <w:rStyle w:val="StringTok"/>
+        </w:rPr>
+        <w:t xml:space="preserve">  </w:t>
+      </w:r>
+      <w:r>
+        <w:rPr>
+          <w:rStyle w:val="KeywordTok"/>
+        </w:rPr>
+        <w:t xml:space="preserve">stat_qq_line</w:t>
+      </w:r>
+      <w:r>
+        <w:rPr>
+          <w:rStyle w:val="NormalTok"/>
+        </w:rPr>
+        <w:t xml:space="preserve">(</w:t>
+      </w:r>
+      <w:r>
+        <w:rPr>
+          <w:rStyle w:val="DataTypeTok"/>
+        </w:rPr>
+        <w:t xml:space="preserve">color =</w:t>
+      </w:r>
+      <w:r>
+        <w:rPr>
+          <w:rStyle w:val="NormalTok"/>
+        </w:rPr>
+        <w:t xml:space="preserve"> </w:t>
+      </w:r>
+      <w:r>
+        <w:rPr>
+          <w:rStyle w:val="StringTok"/>
+        </w:rPr>
+        <w:t xml:space="preserve">"red"</w:t>
+      </w:r>
+      <w:r>
+        <w:rPr>
+          <w:rStyle w:val="NormalTok"/>
+        </w:rPr>
+        <w:t xml:space="preserve">) </w:t>
+      </w:r>
+      <w:r>
+        <w:rPr>
+          <w:rStyle w:val="OperatorTok"/>
+        </w:rPr>
+        <w:t xml:space="preserve">+</w:t>
+      </w:r>
+      <w:r>
+        <w:br w:type="textWrapping"/>
+      </w:r>
+      <w:r>
+        <w:rPr>
+          <w:rStyle w:val="StringTok"/>
+        </w:rPr>
+        <w:t xml:space="preserve">  </w:t>
+      </w:r>
+      <w:r>
+        <w:rPr>
+          <w:rStyle w:val="KeywordTok"/>
+        </w:rPr>
+        <w:t xml:space="preserve">labs</w:t>
+      </w:r>
+      <w:r>
+        <w:rPr>
+          <w:rStyle w:val="NormalTok"/>
+        </w:rPr>
+        <w:t xml:space="preserve">(</w:t>
+      </w:r>
+      <w:r>
+        <w:rPr>
+          <w:rStyle w:val="DataTypeTok"/>
+        </w:rPr>
+        <w:t xml:space="preserve">title =</w:t>
+      </w:r>
+      <w:r>
+        <w:rPr>
+          <w:rStyle w:val="NormalTok"/>
+        </w:rPr>
+        <w:t xml:space="preserve"> </w:t>
+      </w:r>
+      <w:r>
+        <w:rPr>
+          <w:rStyle w:val="StringTok"/>
+        </w:rPr>
+        <w:t xml:space="preserve">"Quantile-Quantile plot for FEMALE height"</w:t>
+      </w:r>
+      <w:r>
+        <w:rPr>
+          <w:rStyle w:val="NormalTok"/>
+        </w:rPr>
+        <w:t xml:space="preserve">,</w:t>
+      </w:r>
+      <w:r>
+        <w:br w:type="textWrapping"/>
+      </w:r>
+      <w:r>
+        <w:rPr>
+          <w:rStyle w:val="NormalTok"/>
+        </w:rPr>
+        <w:t xml:space="preserve">       </w:t>
+      </w:r>
+      <w:r>
+        <w:rPr>
+          <w:rStyle w:val="DataTypeTok"/>
+        </w:rPr>
+        <w:t xml:space="preserve">subtitle =</w:t>
+      </w:r>
+      <w:r>
+        <w:rPr>
+          <w:rStyle w:val="NormalTok"/>
+        </w:rPr>
+        <w:t xml:space="preserve"> </w:t>
+      </w:r>
+      <w:r>
+        <w:rPr>
+          <w:rStyle w:val="StringTok"/>
+        </w:rPr>
+        <w:t xml:space="preserve">"less linear than the sample data"</w:t>
+      </w:r>
+      <w:r>
+        <w:rPr>
+          <w:rStyle w:val="NormalTok"/>
+        </w:rPr>
+        <w:t xml:space="preserve">)</w:t>
+      </w:r>
+    </w:p>
+    <w:p>
+      <w:pPr>
+        <w:pStyle w:val="FirstParagraph"/>
+      </w:pPr>
+      <w:r>
+        <w:drawing>
+          <wp:inline>
+            <wp:extent cx="5334000" cy="4267200"/>
+            <wp:effectExtent b="0" l="0" r="0" t="0"/>
+            <wp:docPr descr="" title="" id="1" name="Picture"/>
+            <a:graphic>
+              <a:graphicData uri="http://schemas.openxmlformats.org/drawingml/2006/picture">
+                <pic:pic>
+                  <pic:nvPicPr>
+                    <pic:cNvPr descr="lab3_files/figure-docx/plot%20fdims%20data-1.png" id="0" name="Picture"/>
+                    <pic:cNvPicPr>
+                      <a:picLocks noChangeArrowheads="1" noChangeAspect="1"/>
+                    </pic:cNvPicPr>
+                  </pic:nvPicPr>
+                  <pic:blipFill>
+                    <a:blip r:embed="rId35"/>
+                    <a:stretch>
+                      <a:fillRect/>
+                    </a:stretch>
+                  </pic:blipFill>
+                  <pic:spPr bwMode="auto">
+                    <a:xfrm>
+                      <a:off x="0" y="0"/>
+                      <a:ext cx="5334000" cy="4267200"/>
+                    </a:xfrm>
+                    <a:prstGeom prst="rect">
+                      <a:avLst/>
+                    </a:prstGeom>
+                    <a:noFill/>
+                    <a:ln w="9525">
+                      <a:noFill/>
+                      <a:headEnd/>
+                      <a:tailEnd/>
+                    </a:ln>
+                  </pic:spPr>
+                </pic:pic>
+              </a:graphicData>
+            </a:graphic>
+          </wp:inline>
+        </w:drawing>
+      </w:r>
+    </w:p>
+    <w:p>
+      <w:pPr>
+        <w:pStyle w:val="BodyText"/>
+      </w:pPr>
+      <w:r>
+        <w:t xml:space="preserve">Yes, the normal probability plot for</w:t>
       </w:r>
       <w:r>
         <w:t xml:space="preserve"> </w:t>
@@ -254,13 +2463,1674 @@
         <w:rPr>
           <w:rStyle w:val="VerbatimChar"/>
         </w:rPr>
-        <w:t xml:space="preserve">echo = FALSE</w:t>
-      </w:r>
-      <w:r>
-        <w:t xml:space="preserve"> </w:t>
-      </w:r>
-      <w:r>
-        <w:t xml:space="preserve">parameter was added to the code chunk to prevent printing of the R code that generated the plot.</w:t>
+        <w:t xml:space="preserve">fdims$hgt</w:t>
+      </w:r>
+      <w:r>
+        <w:t xml:space="preserve"> </w:t>
+      </w:r>
+      <w:r>
+        <w:t xml:space="preserve">looks similar to the plots created for the simulated data. They are both approximately linear with some variation at the tails. The plot for</w:t>
+      </w:r>
+      <w:r>
+        <w:t xml:space="preserve"> </w:t>
+      </w:r>
+      <w:r>
+        <w:rPr>
+          <w:rStyle w:val="VerbatimChar"/>
+        </w:rPr>
+        <w:t xml:space="preserve">fdims$hgt</w:t>
+      </w:r>
+      <w:r>
+        <w:t xml:space="preserve"> </w:t>
+      </w:r>
+      <w:r>
+        <w:t xml:space="preserve">supports that the female height distributino is approximately normal.</w:t>
+      </w:r>
+    </w:p>
+    <w:p>
+      <w:pPr>
+        <w:pStyle w:val="Heading1"/>
+      </w:pPr>
+      <w:bookmarkStart w:id="36" w:name="exercise-5"/>
+      <w:bookmarkEnd w:id="36"/>
+      <w:r>
+        <w:t xml:space="preserve">Exercise 5</w:t>
+      </w:r>
+    </w:p>
+    <w:p>
+      <w:pPr>
+        <w:pStyle w:val="Heading2"/>
+      </w:pPr>
+      <w:bookmarkStart w:id="37" w:name="using-the-same-technique-determine-whether-or-not-female-weights-appear-to-come-from-a-normal-distribution."/>
+      <w:bookmarkEnd w:id="37"/>
+      <w:r>
+        <w:t xml:space="preserve">Using the same technique, determine whether or not female weights appear to come from a normal distribution.</w:t>
+      </w:r>
+    </w:p>
+    <w:p>
+      <w:pPr>
+        <w:pStyle w:val="SourceCode"/>
+      </w:pPr>
+      <w:r>
+        <w:rPr>
+          <w:rStyle w:val="CommentTok"/>
+        </w:rPr>
+        <w:t xml:space="preserve">#qqplot </w:t>
+      </w:r>
+      <w:r>
+        <w:br w:type="textWrapping"/>
+      </w:r>
+      <w:r>
+        <w:rPr>
+          <w:rStyle w:val="NormalTok"/>
+        </w:rPr>
+        <w:t xml:space="preserve">fdims </w:t>
+      </w:r>
+      <w:r>
+        <w:rPr>
+          <w:rStyle w:val="OperatorTok"/>
+        </w:rPr>
+        <w:t xml:space="preserve">%&gt;%</w:t>
+      </w:r>
+      <w:r>
+        <w:rPr>
+          <w:rStyle w:val="StringTok"/>
+        </w:rPr>
+        <w:t xml:space="preserve"> </w:t>
+      </w:r>
+      <w:r>
+        <w:br w:type="textWrapping"/>
+      </w:r>
+      <w:r>
+        <w:rPr>
+          <w:rStyle w:val="StringTok"/>
+        </w:rPr>
+        <w:t xml:space="preserve">  </w:t>
+      </w:r>
+      <w:r>
+        <w:rPr>
+          <w:rStyle w:val="CommentTok"/>
+        </w:rPr>
+        <w:t xml:space="preserve">#build your ggplot interface</w:t>
+      </w:r>
+      <w:r>
+        <w:br w:type="textWrapping"/>
+      </w:r>
+      <w:r>
+        <w:rPr>
+          <w:rStyle w:val="StringTok"/>
+        </w:rPr>
+        <w:t xml:space="preserve">  </w:t>
+      </w:r>
+      <w:r>
+        <w:rPr>
+          <w:rStyle w:val="KeywordTok"/>
+        </w:rPr>
+        <w:t xml:space="preserve">ggplot</w:t>
+      </w:r>
+      <w:r>
+        <w:rPr>
+          <w:rStyle w:val="NormalTok"/>
+        </w:rPr>
+        <w:t xml:space="preserve">(</w:t>
+      </w:r>
+      <w:r>
+        <w:rPr>
+          <w:rStyle w:val="KeywordTok"/>
+        </w:rPr>
+        <w:t xml:space="preserve">aes</w:t>
+      </w:r>
+      <w:r>
+        <w:rPr>
+          <w:rStyle w:val="NormalTok"/>
+        </w:rPr>
+        <w:t xml:space="preserve">(</w:t>
+      </w:r>
+      <w:r>
+        <w:rPr>
+          <w:rStyle w:val="DataTypeTok"/>
+        </w:rPr>
+        <w:t xml:space="preserve">sample =</w:t>
+      </w:r>
+      <w:r>
+        <w:rPr>
+          <w:rStyle w:val="NormalTok"/>
+        </w:rPr>
+        <w:t xml:space="preserve"> wgt)) </w:t>
+      </w:r>
+      <w:r>
+        <w:rPr>
+          <w:rStyle w:val="OperatorTok"/>
+        </w:rPr>
+        <w:t xml:space="preserve">+</w:t>
+      </w:r>
+      <w:r>
+        <w:rPr>
+          <w:rStyle w:val="StringTok"/>
+        </w:rPr>
+        <w:t xml:space="preserve"> </w:t>
+      </w:r>
+      <w:r>
+        <w:br w:type="textWrapping"/>
+      </w:r>
+      <w:r>
+        <w:rPr>
+          <w:rStyle w:val="StringTok"/>
+        </w:rPr>
+        <w:t xml:space="preserve">  </w:t>
+      </w:r>
+      <w:r>
+        <w:rPr>
+          <w:rStyle w:val="CommentTok"/>
+        </w:rPr>
+        <w:t xml:space="preserve">#quantile-quantile layer</w:t>
+      </w:r>
+      <w:r>
+        <w:br w:type="textWrapping"/>
+      </w:r>
+      <w:r>
+        <w:rPr>
+          <w:rStyle w:val="StringTok"/>
+        </w:rPr>
+        <w:t xml:space="preserve">  </w:t>
+      </w:r>
+      <w:r>
+        <w:rPr>
+          <w:rStyle w:val="KeywordTok"/>
+        </w:rPr>
+        <w:t xml:space="preserve">stat_qq</w:t>
+      </w:r>
+      <w:r>
+        <w:rPr>
+          <w:rStyle w:val="NormalTok"/>
+        </w:rPr>
+        <w:t xml:space="preserve">() </w:t>
+      </w:r>
+      <w:r>
+        <w:rPr>
+          <w:rStyle w:val="OperatorTok"/>
+        </w:rPr>
+        <w:t xml:space="preserve">+</w:t>
+      </w:r>
+      <w:r>
+        <w:br w:type="textWrapping"/>
+      </w:r>
+      <w:r>
+        <w:rPr>
+          <w:rStyle w:val="StringTok"/>
+        </w:rPr>
+        <w:t xml:space="preserve">  </w:t>
+      </w:r>
+      <w:r>
+        <w:rPr>
+          <w:rStyle w:val="CommentTok"/>
+        </w:rPr>
+        <w:t xml:space="preserve">#slope and intercept layer</w:t>
+      </w:r>
+      <w:r>
+        <w:br w:type="textWrapping"/>
+      </w:r>
+      <w:r>
+        <w:rPr>
+          <w:rStyle w:val="StringTok"/>
+        </w:rPr>
+        <w:t xml:space="preserve">  </w:t>
+      </w:r>
+      <w:r>
+        <w:rPr>
+          <w:rStyle w:val="KeywordTok"/>
+        </w:rPr>
+        <w:t xml:space="preserve">stat_qq_line</w:t>
+      </w:r>
+      <w:r>
+        <w:rPr>
+          <w:rStyle w:val="NormalTok"/>
+        </w:rPr>
+        <w:t xml:space="preserve">(</w:t>
+      </w:r>
+      <w:r>
+        <w:rPr>
+          <w:rStyle w:val="DataTypeTok"/>
+        </w:rPr>
+        <w:t xml:space="preserve">color =</w:t>
+      </w:r>
+      <w:r>
+        <w:rPr>
+          <w:rStyle w:val="NormalTok"/>
+        </w:rPr>
+        <w:t xml:space="preserve"> </w:t>
+      </w:r>
+      <w:r>
+        <w:rPr>
+          <w:rStyle w:val="StringTok"/>
+        </w:rPr>
+        <w:t xml:space="preserve">"red"</w:t>
+      </w:r>
+      <w:r>
+        <w:rPr>
+          <w:rStyle w:val="NormalTok"/>
+        </w:rPr>
+        <w:t xml:space="preserve">) </w:t>
+      </w:r>
+      <w:r>
+        <w:rPr>
+          <w:rStyle w:val="OperatorTok"/>
+        </w:rPr>
+        <w:t xml:space="preserve">+</w:t>
+      </w:r>
+      <w:r>
+        <w:br w:type="textWrapping"/>
+      </w:r>
+      <w:r>
+        <w:rPr>
+          <w:rStyle w:val="StringTok"/>
+        </w:rPr>
+        <w:t xml:space="preserve">  </w:t>
+      </w:r>
+      <w:r>
+        <w:rPr>
+          <w:rStyle w:val="KeywordTok"/>
+        </w:rPr>
+        <w:t xml:space="preserve">labs</w:t>
+      </w:r>
+      <w:r>
+        <w:rPr>
+          <w:rStyle w:val="NormalTok"/>
+        </w:rPr>
+        <w:t xml:space="preserve">(</w:t>
+      </w:r>
+      <w:r>
+        <w:rPr>
+          <w:rStyle w:val="DataTypeTok"/>
+        </w:rPr>
+        <w:t xml:space="preserve">title =</w:t>
+      </w:r>
+      <w:r>
+        <w:rPr>
+          <w:rStyle w:val="NormalTok"/>
+        </w:rPr>
+        <w:t xml:space="preserve"> </w:t>
+      </w:r>
+      <w:r>
+        <w:rPr>
+          <w:rStyle w:val="StringTok"/>
+        </w:rPr>
+        <w:t xml:space="preserve">"Quantile-Quantile plot for FEMALE weight"</w:t>
+      </w:r>
+      <w:r>
+        <w:rPr>
+          <w:rStyle w:val="NormalTok"/>
+        </w:rPr>
+        <w:t xml:space="preserve">,</w:t>
+      </w:r>
+      <w:r>
+        <w:br w:type="textWrapping"/>
+      </w:r>
+      <w:r>
+        <w:rPr>
+          <w:rStyle w:val="NormalTok"/>
+        </w:rPr>
+        <w:t xml:space="preserve">       </w:t>
+      </w:r>
+      <w:r>
+        <w:rPr>
+          <w:rStyle w:val="DataTypeTok"/>
+        </w:rPr>
+        <w:t xml:space="preserve">subtitle =</w:t>
+      </w:r>
+      <w:r>
+        <w:rPr>
+          <w:rStyle w:val="NormalTok"/>
+        </w:rPr>
+        <w:t xml:space="preserve"> </w:t>
+      </w:r>
+      <w:r>
+        <w:rPr>
+          <w:rStyle w:val="StringTok"/>
+        </w:rPr>
+        <w:t xml:space="preserve">"less linear than the sample data"</w:t>
+      </w:r>
+      <w:r>
+        <w:rPr>
+          <w:rStyle w:val="NormalTok"/>
+        </w:rPr>
+        <w:t xml:space="preserve">)</w:t>
+      </w:r>
+    </w:p>
+    <w:p>
+      <w:pPr>
+        <w:pStyle w:val="FirstParagraph"/>
+      </w:pPr>
+      <w:r>
+        <w:drawing>
+          <wp:inline>
+            <wp:extent cx="5334000" cy="4267200"/>
+            <wp:effectExtent b="0" l="0" r="0" t="0"/>
+            <wp:docPr descr="" title="" id="1" name="Picture"/>
+            <a:graphic>
+              <a:graphicData uri="http://schemas.openxmlformats.org/drawingml/2006/picture">
+                <pic:pic>
+                  <pic:nvPicPr>
+                    <pic:cNvPr descr="lab3_files/figure-docx/plotting%20female%20weight-1.png" id="0" name="Picture"/>
+                    <pic:cNvPicPr>
+                      <a:picLocks noChangeArrowheads="1" noChangeAspect="1"/>
+                    </pic:cNvPicPr>
+                  </pic:nvPicPr>
+                  <pic:blipFill>
+                    <a:blip r:embed="rId38"/>
+                    <a:stretch>
+                      <a:fillRect/>
+                    </a:stretch>
+                  </pic:blipFill>
+                  <pic:spPr bwMode="auto">
+                    <a:xfrm>
+                      <a:off x="0" y="0"/>
+                      <a:ext cx="5334000" cy="4267200"/>
+                    </a:xfrm>
+                    <a:prstGeom prst="rect">
+                      <a:avLst/>
+                    </a:prstGeom>
+                    <a:noFill/>
+                    <a:ln w="9525">
+                      <a:noFill/>
+                      <a:headEnd/>
+                      <a:tailEnd/>
+                    </a:ln>
+                  </pic:spPr>
+                </pic:pic>
+              </a:graphicData>
+            </a:graphic>
+          </wp:inline>
+        </w:drawing>
+      </w:r>
+    </w:p>
+    <w:p>
+      <w:pPr>
+        <w:pStyle w:val="SourceCode"/>
+      </w:pPr>
+      <w:r>
+        <w:rPr>
+          <w:rStyle w:val="CommentTok"/>
+        </w:rPr>
+        <w:t xml:space="preserve">#density histogram </w:t>
+      </w:r>
+      <w:r>
+        <w:br w:type="textWrapping"/>
+      </w:r>
+      <w:r>
+        <w:rPr>
+          <w:rStyle w:val="NormalTok"/>
+        </w:rPr>
+        <w:t xml:space="preserve">fdims </w:t>
+      </w:r>
+      <w:r>
+        <w:rPr>
+          <w:rStyle w:val="OperatorTok"/>
+        </w:rPr>
+        <w:t xml:space="preserve">%&gt;%</w:t>
+      </w:r>
+      <w:r>
+        <w:rPr>
+          <w:rStyle w:val="StringTok"/>
+        </w:rPr>
+        <w:t xml:space="preserve"> </w:t>
+      </w:r>
+      <w:r>
+        <w:br w:type="textWrapping"/>
+      </w:r>
+      <w:r>
+        <w:rPr>
+          <w:rStyle w:val="StringTok"/>
+        </w:rPr>
+        <w:t xml:space="preserve">  </w:t>
+      </w:r>
+      <w:r>
+        <w:rPr>
+          <w:rStyle w:val="KeywordTok"/>
+        </w:rPr>
+        <w:t xml:space="preserve">select</w:t>
+      </w:r>
+      <w:r>
+        <w:rPr>
+          <w:rStyle w:val="NormalTok"/>
+        </w:rPr>
+        <w:t xml:space="preserve">(wgt) </w:t>
+      </w:r>
+      <w:r>
+        <w:rPr>
+          <w:rStyle w:val="OperatorTok"/>
+        </w:rPr>
+        <w:t xml:space="preserve">%&gt;%</w:t>
+      </w:r>
+      <w:r>
+        <w:rPr>
+          <w:rStyle w:val="StringTok"/>
+        </w:rPr>
+        <w:t xml:space="preserve"> </w:t>
+      </w:r>
+      <w:r>
+        <w:br w:type="textWrapping"/>
+      </w:r>
+      <w:r>
+        <w:rPr>
+          <w:rStyle w:val="StringTok"/>
+        </w:rPr>
+        <w:t xml:space="preserve">  </w:t>
+      </w:r>
+      <w:r>
+        <w:rPr>
+          <w:rStyle w:val="KeywordTok"/>
+        </w:rPr>
+        <w:t xml:space="preserve">ggplot</w:t>
+      </w:r>
+      <w:r>
+        <w:rPr>
+          <w:rStyle w:val="NormalTok"/>
+        </w:rPr>
+        <w:t xml:space="preserve">(</w:t>
+      </w:r>
+      <w:r>
+        <w:rPr>
+          <w:rStyle w:val="KeywordTok"/>
+        </w:rPr>
+        <w:t xml:space="preserve">aes</w:t>
+      </w:r>
+      <w:r>
+        <w:rPr>
+          <w:rStyle w:val="NormalTok"/>
+        </w:rPr>
+        <w:t xml:space="preserve">(</w:t>
+      </w:r>
+      <w:r>
+        <w:rPr>
+          <w:rStyle w:val="DataTypeTok"/>
+        </w:rPr>
+        <w:t xml:space="preserve">x=</w:t>
+      </w:r>
+      <w:r>
+        <w:rPr>
+          <w:rStyle w:val="NormalTok"/>
+        </w:rPr>
+        <w:t xml:space="preserve">wgt, </w:t>
+      </w:r>
+      <w:r>
+        <w:rPr>
+          <w:rStyle w:val="DataTypeTok"/>
+        </w:rPr>
+        <w:t xml:space="preserve">y=</w:t>
+      </w:r>
+      <w:r>
+        <w:rPr>
+          <w:rStyle w:val="NormalTok"/>
+        </w:rPr>
+        <w:t xml:space="preserve">..density..)) </w:t>
+      </w:r>
+      <w:r>
+        <w:rPr>
+          <w:rStyle w:val="OperatorTok"/>
+        </w:rPr>
+        <w:t xml:space="preserve">+</w:t>
+      </w:r>
+      <w:r>
+        <w:rPr>
+          <w:rStyle w:val="StringTok"/>
+        </w:rPr>
+        <w:t xml:space="preserve"> </w:t>
+      </w:r>
+      <w:r>
+        <w:br w:type="textWrapping"/>
+      </w:r>
+      <w:r>
+        <w:rPr>
+          <w:rStyle w:val="StringTok"/>
+        </w:rPr>
+        <w:t xml:space="preserve">  </w:t>
+      </w:r>
+      <w:r>
+        <w:rPr>
+          <w:rStyle w:val="KeywordTok"/>
+        </w:rPr>
+        <w:t xml:space="preserve">geom_histogram</w:t>
+      </w:r>
+      <w:r>
+        <w:rPr>
+          <w:rStyle w:val="NormalTok"/>
+        </w:rPr>
+        <w:t xml:space="preserve">(</w:t>
+      </w:r>
+      <w:r>
+        <w:rPr>
+          <w:rStyle w:val="DataTypeTok"/>
+        </w:rPr>
+        <w:t xml:space="preserve">position=</w:t>
+      </w:r>
+      <w:r>
+        <w:rPr>
+          <w:rStyle w:val="StringTok"/>
+        </w:rPr>
+        <w:t xml:space="preserve">"identity"</w:t>
+      </w:r>
+      <w:r>
+        <w:rPr>
+          <w:rStyle w:val="NormalTok"/>
+        </w:rPr>
+        <w:t xml:space="preserve">) </w:t>
+      </w:r>
+      <w:r>
+        <w:rPr>
+          <w:rStyle w:val="OperatorTok"/>
+        </w:rPr>
+        <w:t xml:space="preserve">+</w:t>
+      </w:r>
+      <w:r>
+        <w:rPr>
+          <w:rStyle w:val="StringTok"/>
+        </w:rPr>
+        <w:t xml:space="preserve"> </w:t>
+      </w:r>
+      <w:r>
+        <w:br w:type="textWrapping"/>
+      </w:r>
+      <w:r>
+        <w:rPr>
+          <w:rStyle w:val="StringTok"/>
+        </w:rPr>
+        <w:t xml:space="preserve">  </w:t>
+      </w:r>
+      <w:r>
+        <w:rPr>
+          <w:rStyle w:val="KeywordTok"/>
+        </w:rPr>
+        <w:t xml:space="preserve">geom_density</w:t>
+      </w:r>
+      <w:r>
+        <w:rPr>
+          <w:rStyle w:val="NormalTok"/>
+        </w:rPr>
+        <w:t xml:space="preserve">(</w:t>
+      </w:r>
+      <w:r>
+        <w:rPr>
+          <w:rStyle w:val="DataTypeTok"/>
+        </w:rPr>
+        <w:t xml:space="preserve">alpha =</w:t>
+      </w:r>
+      <w:r>
+        <w:rPr>
+          <w:rStyle w:val="NormalTok"/>
+        </w:rPr>
+        <w:t xml:space="preserve"> </w:t>
+      </w:r>
+      <w:r>
+        <w:rPr>
+          <w:rStyle w:val="FloatTok"/>
+        </w:rPr>
+        <w:t xml:space="preserve">0.3</w:t>
+      </w:r>
+      <w:r>
+        <w:rPr>
+          <w:rStyle w:val="NormalTok"/>
+        </w:rPr>
+        <w:t xml:space="preserve">, </w:t>
+      </w:r>
+      <w:r>
+        <w:rPr>
+          <w:rStyle w:val="DataTypeTok"/>
+        </w:rPr>
+        <w:t xml:space="preserve">fill =</w:t>
+      </w:r>
+      <w:r>
+        <w:rPr>
+          <w:rStyle w:val="NormalTok"/>
+        </w:rPr>
+        <w:t xml:space="preserve"> </w:t>
+      </w:r>
+      <w:r>
+        <w:rPr>
+          <w:rStyle w:val="StringTok"/>
+        </w:rPr>
+        <w:t xml:space="preserve">"pink"</w:t>
+      </w:r>
+      <w:r>
+        <w:rPr>
+          <w:rStyle w:val="NormalTok"/>
+        </w:rPr>
+        <w:t xml:space="preserve">) </w:t>
+      </w:r>
+      <w:r>
+        <w:rPr>
+          <w:rStyle w:val="OperatorTok"/>
+        </w:rPr>
+        <w:t xml:space="preserve">+</w:t>
+      </w:r>
+      <w:r>
+        <w:br w:type="textWrapping"/>
+      </w:r>
+      <w:r>
+        <w:rPr>
+          <w:rStyle w:val="StringTok"/>
+        </w:rPr>
+        <w:t xml:space="preserve">  </w:t>
+      </w:r>
+      <w:r>
+        <w:rPr>
+          <w:rStyle w:val="KeywordTok"/>
+        </w:rPr>
+        <w:t xml:space="preserve">labs</w:t>
+      </w:r>
+      <w:r>
+        <w:rPr>
+          <w:rStyle w:val="NormalTok"/>
+        </w:rPr>
+        <w:t xml:space="preserve">(</w:t>
+      </w:r>
+      <w:r>
+        <w:rPr>
+          <w:rStyle w:val="DataTypeTok"/>
+        </w:rPr>
+        <w:t xml:space="preserve">title =</w:t>
+      </w:r>
+      <w:r>
+        <w:rPr>
+          <w:rStyle w:val="NormalTok"/>
+        </w:rPr>
+        <w:t xml:space="preserve"> </w:t>
+      </w:r>
+      <w:r>
+        <w:rPr>
+          <w:rStyle w:val="StringTok"/>
+        </w:rPr>
+        <w:t xml:space="preserve">"Histogram of female weight"</w:t>
+      </w:r>
+      <w:r>
+        <w:rPr>
+          <w:rStyle w:val="NormalTok"/>
+        </w:rPr>
+        <w:t xml:space="preserve">) </w:t>
+      </w:r>
+      <w:r>
+        <w:rPr>
+          <w:rStyle w:val="OperatorTok"/>
+        </w:rPr>
+        <w:t xml:space="preserve">+</w:t>
+      </w:r>
+      <w:r>
+        <w:br w:type="textWrapping"/>
+      </w:r>
+      <w:r>
+        <w:rPr>
+          <w:rStyle w:val="StringTok"/>
+        </w:rPr>
+        <w:t xml:space="preserve">  </w:t>
+      </w:r>
+      <w:r>
+        <w:rPr>
+          <w:rStyle w:val="KeywordTok"/>
+        </w:rPr>
+        <w:t xml:space="preserve">theme_light</w:t>
+      </w:r>
+      <w:r>
+        <w:rPr>
+          <w:rStyle w:val="NormalTok"/>
+        </w:rPr>
+        <w:t xml:space="preserve">()</w:t>
+      </w:r>
+    </w:p>
+    <w:p>
+      <w:pPr>
+        <w:pStyle w:val="SourceCode"/>
+      </w:pPr>
+      <w:r>
+        <w:rPr>
+          <w:rStyle w:val="VerbatimChar"/>
+        </w:rPr>
+        <w:t xml:space="preserve">## `stat_bin()` using `bins = 30`. Pick better value with `binwidth`.</w:t>
+      </w:r>
+    </w:p>
+    <w:p>
+      <w:pPr>
+        <w:pStyle w:val="FirstParagraph"/>
+      </w:pPr>
+      <w:r>
+        <w:drawing>
+          <wp:inline>
+            <wp:extent cx="5334000" cy="4267200"/>
+            <wp:effectExtent b="0" l="0" r="0" t="0"/>
+            <wp:docPr descr="" title="" id="1" name="Picture"/>
+            <a:graphic>
+              <a:graphicData uri="http://schemas.openxmlformats.org/drawingml/2006/picture">
+                <pic:pic>
+                  <pic:nvPicPr>
+                    <pic:cNvPr descr="lab3_files/figure-docx/plotting%20female%20weight-2.png" id="0" name="Picture"/>
+                    <pic:cNvPicPr>
+                      <a:picLocks noChangeArrowheads="1" noChangeAspect="1"/>
+                    </pic:cNvPicPr>
+                  </pic:nvPicPr>
+                  <pic:blipFill>
+                    <a:blip r:embed="rId39"/>
+                    <a:stretch>
+                      <a:fillRect/>
+                    </a:stretch>
+                  </pic:blipFill>
+                  <pic:spPr bwMode="auto">
+                    <a:xfrm>
+                      <a:off x="0" y="0"/>
+                      <a:ext cx="5334000" cy="4267200"/>
+                    </a:xfrm>
+                    <a:prstGeom prst="rect">
+                      <a:avLst/>
+                    </a:prstGeom>
+                    <a:noFill/>
+                    <a:ln w="9525">
+                      <a:noFill/>
+                      <a:headEnd/>
+                      <a:tailEnd/>
+                    </a:ln>
+                  </pic:spPr>
+                </pic:pic>
+              </a:graphicData>
+            </a:graphic>
+          </wp:inline>
+        </w:drawing>
+      </w:r>
+    </w:p>
+    <w:p>
+      <w:pPr>
+        <w:pStyle w:val="BodyText"/>
+      </w:pPr>
+      <w:r>
+        <w:t xml:space="preserve">The two plots above highlight female</w:t>
+      </w:r>
+      <w:r>
+        <w:t xml:space="preserve"> </w:t>
+      </w:r>
+      <w:r>
+        <w:rPr>
+          <w:rStyle w:val="VerbatimChar"/>
+        </w:rPr>
+        <w:t xml:space="preserve">weights</w:t>
+      </w:r>
+      <w:r>
+        <w:t xml:space="preserve"> </w:t>
+      </w:r>
+      <w:r>
+        <w:t xml:space="preserve">do</w:t>
+      </w:r>
+      <w:r>
+        <w:t xml:space="preserve"> </w:t>
+      </w:r>
+      <w:r>
+        <w:rPr>
+          <w:i/>
+        </w:rPr>
+        <w:t xml:space="preserve">not</w:t>
+      </w:r>
+      <w:r>
+        <w:t xml:space="preserve"> </w:t>
+      </w:r>
+      <w:r>
+        <w:t xml:space="preserve">appear to come from a normal distrubution. The</w:t>
+      </w:r>
+      <w:r>
+        <w:t xml:space="preserve"> </w:t>
+      </w:r>
+      <w:r>
+        <w:rPr>
+          <w:rStyle w:val="VerbatimChar"/>
+        </w:rPr>
+        <w:t xml:space="preserve">QQPlot</w:t>
+      </w:r>
+      <w:r>
+        <w:t xml:space="preserve"> </w:t>
+      </w:r>
+      <w:r>
+        <w:t xml:space="preserve">shows a defined curvature, non-linear behavior, with each tail peaking upward while the center lies beneath the line. This implies something other than normal distribution. On either end there appear to be systematic outliers as well. The density histogram and line provide an appearance of poisson distribution.</w:t>
+      </w:r>
+    </w:p>
+    <w:p>
+      <w:pPr>
+        <w:pStyle w:val="Heading1"/>
+      </w:pPr>
+      <w:bookmarkStart w:id="40" w:name="exercise-6"/>
+      <w:bookmarkEnd w:id="40"/>
+      <w:r>
+        <w:t xml:space="preserve">Exercise 6</w:t>
+      </w:r>
+    </w:p>
+    <w:p>
+      <w:pPr>
+        <w:pStyle w:val="Heading2"/>
+      </w:pPr>
+      <w:bookmarkStart w:id="41" w:name="write-out-two-probability-questions-that-you-would-like-to-answer-one-regarding-female-heights-and-one-regarding-female-weights.-calculate-the-those-probabilities-using-both-the-theoretical-normal-distribution-as-well-as-the-empirical-distribution-four-probabilities-in-all.-which-variable-height-or-weight-had-a-closer-agreement-between-the-two-methods"/>
+      <w:bookmarkEnd w:id="41"/>
+      <w:r>
+        <w:t xml:space="preserve">Write out two probability questions that you would like to answer; one regarding female heights and one regarding female weights. Calculate the those probabilities using both the theoretical normal distribution as well as the empirical distribution (four probabilities in all). Which variable, height or weight, had a closer agreement between the two methods?</w:t>
+      </w:r>
+    </w:p>
+    <w:p>
+      <w:pPr>
+        <w:pStyle w:val="Heading3"/>
+      </w:pPr>
+      <w:bookmarkStart w:id="42" w:name="question-1-what-is-the-probability-a-female-height-is-greater-than-180"/>
+      <w:bookmarkEnd w:id="42"/>
+      <w:r>
+        <w:t xml:space="preserve">Question 1: What is the probability a female height is greater than 180?</w:t>
+      </w:r>
+    </w:p>
+    <w:p>
+      <w:pPr>
+        <w:pStyle w:val="Heading4"/>
+      </w:pPr>
+      <w:bookmarkStart w:id="43" w:name="theoretical-normal"/>
+      <w:bookmarkEnd w:id="43"/>
+      <w:r>
+        <w:t xml:space="preserve">Theoretical normal</w:t>
+      </w:r>
+    </w:p>
+    <w:p>
+      <w:pPr>
+        <w:pStyle w:val="SourceCode"/>
+      </w:pPr>
+      <w:r>
+        <w:rPr>
+          <w:rStyle w:val="DecValTok"/>
+        </w:rPr>
+        <w:t xml:space="preserve">1</w:t>
+      </w:r>
+      <w:r>
+        <w:rPr>
+          <w:rStyle w:val="NormalTok"/>
+        </w:rPr>
+        <w:t xml:space="preserve"> </w:t>
+      </w:r>
+      <w:r>
+        <w:rPr>
+          <w:rStyle w:val="OperatorTok"/>
+        </w:rPr>
+        <w:t xml:space="preserve">-</w:t>
+      </w:r>
+      <w:r>
+        <w:rPr>
+          <w:rStyle w:val="StringTok"/>
+        </w:rPr>
+        <w:t xml:space="preserve"> </w:t>
+      </w:r>
+      <w:r>
+        <w:rPr>
+          <w:rStyle w:val="KeywordTok"/>
+        </w:rPr>
+        <w:t xml:space="preserve">pnorm</w:t>
+      </w:r>
+      <w:r>
+        <w:rPr>
+          <w:rStyle w:val="NormalTok"/>
+        </w:rPr>
+        <w:t xml:space="preserve">(</w:t>
+      </w:r>
+      <w:r>
+        <w:rPr>
+          <w:rStyle w:val="DataTypeTok"/>
+        </w:rPr>
+        <w:t xml:space="preserve">q =</w:t>
+      </w:r>
+      <w:r>
+        <w:rPr>
+          <w:rStyle w:val="NormalTok"/>
+        </w:rPr>
+        <w:t xml:space="preserve"> </w:t>
+      </w:r>
+      <w:r>
+        <w:rPr>
+          <w:rStyle w:val="DecValTok"/>
+        </w:rPr>
+        <w:t xml:space="preserve">180</w:t>
+      </w:r>
+      <w:r>
+        <w:rPr>
+          <w:rStyle w:val="NormalTok"/>
+        </w:rPr>
+        <w:t xml:space="preserve">, </w:t>
+      </w:r>
+      <w:r>
+        <w:rPr>
+          <w:rStyle w:val="DataTypeTok"/>
+        </w:rPr>
+        <w:t xml:space="preserve">mean =</w:t>
+      </w:r>
+      <w:r>
+        <w:rPr>
+          <w:rStyle w:val="NormalTok"/>
+        </w:rPr>
+        <w:t xml:space="preserve"> fhgtmean, </w:t>
+      </w:r>
+      <w:r>
+        <w:rPr>
+          <w:rStyle w:val="DataTypeTok"/>
+        </w:rPr>
+        <w:t xml:space="preserve">sd =</w:t>
+      </w:r>
+      <w:r>
+        <w:rPr>
+          <w:rStyle w:val="NormalTok"/>
+        </w:rPr>
+        <w:t xml:space="preserve"> fhgtsd)</w:t>
+      </w:r>
+    </w:p>
+    <w:p>
+      <w:pPr>
+        <w:pStyle w:val="SourceCode"/>
+      </w:pPr>
+      <w:r>
+        <w:rPr>
+          <w:rStyle w:val="VerbatimChar"/>
+        </w:rPr>
+        <w:t xml:space="preserve">## [1] 0.01040328</w:t>
+      </w:r>
+    </w:p>
+    <w:p>
+      <w:pPr>
+        <w:pStyle w:val="SourceCode"/>
+      </w:pPr>
+      <w:r>
+        <w:rPr>
+          <w:rStyle w:val="KeywordTok"/>
+        </w:rPr>
+        <w:t xml:space="preserve">iscamnormprob</w:t>
+      </w:r>
+      <w:r>
+        <w:rPr>
+          <w:rStyle w:val="NormalTok"/>
+        </w:rPr>
+        <w:t xml:space="preserve">(</w:t>
+      </w:r>
+      <w:r>
+        <w:rPr>
+          <w:rStyle w:val="DecValTok"/>
+        </w:rPr>
+        <w:t xml:space="preserve">180</w:t>
+      </w:r>
+      <w:r>
+        <w:rPr>
+          <w:rStyle w:val="NormalTok"/>
+        </w:rPr>
+        <w:t xml:space="preserve">, </w:t>
+      </w:r>
+      <w:r>
+        <w:rPr>
+          <w:rStyle w:val="DataTypeTok"/>
+        </w:rPr>
+        <w:t xml:space="preserve">mean =</w:t>
+      </w:r>
+      <w:r>
+        <w:rPr>
+          <w:rStyle w:val="NormalTok"/>
+        </w:rPr>
+        <w:t xml:space="preserve"> fhgtmean, </w:t>
+      </w:r>
+      <w:r>
+        <w:rPr>
+          <w:rStyle w:val="DataTypeTok"/>
+        </w:rPr>
+        <w:t xml:space="preserve">sd =</w:t>
+      </w:r>
+      <w:r>
+        <w:rPr>
+          <w:rStyle w:val="NormalTok"/>
+        </w:rPr>
+        <w:t xml:space="preserve"> fhgtsd, </w:t>
+      </w:r>
+      <w:r>
+        <w:rPr>
+          <w:rStyle w:val="DataTypeTok"/>
+        </w:rPr>
+        <w:t xml:space="preserve">direction =</w:t>
+      </w:r>
+      <w:r>
+        <w:rPr>
+          <w:rStyle w:val="NormalTok"/>
+        </w:rPr>
+        <w:t xml:space="preserve"> </w:t>
+      </w:r>
+      <w:r>
+        <w:rPr>
+          <w:rStyle w:val="StringTok"/>
+        </w:rPr>
+        <w:t xml:space="preserve">"above"</w:t>
+      </w:r>
+      <w:r>
+        <w:rPr>
+          <w:rStyle w:val="NormalTok"/>
+        </w:rPr>
+        <w:t xml:space="preserve">)</w:t>
+      </w:r>
+    </w:p>
+    <w:p>
+      <w:pPr>
+        <w:pStyle w:val="FirstParagraph"/>
+      </w:pPr>
+      <w:r>
+        <w:drawing>
+          <wp:inline>
+            <wp:extent cx="5334000" cy="4267200"/>
+            <wp:effectExtent b="0" l="0" r="0" t="0"/>
+            <wp:docPr descr="" title="" id="1" name="Picture"/>
+            <a:graphic>
+              <a:graphicData uri="http://schemas.openxmlformats.org/drawingml/2006/picture">
+                <pic:pic>
+                  <pic:nvPicPr>
+                    <pic:cNvPr descr="lab3_files/figure-docx/calculate%20the%20theoretical%20normal-1.png" id="0" name="Picture"/>
+                    <pic:cNvPicPr>
+                      <a:picLocks noChangeArrowheads="1" noChangeAspect="1"/>
+                    </pic:cNvPicPr>
+                  </pic:nvPicPr>
+                  <pic:blipFill>
+                    <a:blip r:embed="rId44"/>
+                    <a:stretch>
+                      <a:fillRect/>
+                    </a:stretch>
+                  </pic:blipFill>
+                  <pic:spPr bwMode="auto">
+                    <a:xfrm>
+                      <a:off x="0" y="0"/>
+                      <a:ext cx="5334000" cy="4267200"/>
+                    </a:xfrm>
+                    <a:prstGeom prst="rect">
+                      <a:avLst/>
+                    </a:prstGeom>
+                    <a:noFill/>
+                    <a:ln w="9525">
+                      <a:noFill/>
+                      <a:headEnd/>
+                      <a:tailEnd/>
+                    </a:ln>
+                  </pic:spPr>
+                </pic:pic>
+              </a:graphicData>
+            </a:graphic>
+          </wp:inline>
+        </w:drawing>
+      </w:r>
+    </w:p>
+    <w:p>
+      <w:pPr>
+        <w:pStyle w:val="SourceCode"/>
+      </w:pPr>
+      <w:r>
+        <w:rPr>
+          <w:rStyle w:val="VerbatimChar"/>
+        </w:rPr>
+        <w:t xml:space="preserve">## probability: 0.0104</w:t>
+      </w:r>
+    </w:p>
+    <w:p>
+      <w:pPr>
+        <w:pStyle w:val="Heading4"/>
+      </w:pPr>
+      <w:bookmarkStart w:id="45" w:name="empirical-normal"/>
+      <w:bookmarkEnd w:id="45"/>
+      <w:r>
+        <w:t xml:space="preserve">Empirical normal</w:t>
+      </w:r>
+    </w:p>
+    <w:p>
+      <w:pPr>
+        <w:pStyle w:val="SourceCode"/>
+      </w:pPr>
+      <w:r>
+        <w:rPr>
+          <w:rStyle w:val="KeywordTok"/>
+        </w:rPr>
+        <w:t xml:space="preserve">sum</w:t>
+      </w:r>
+      <w:r>
+        <w:rPr>
+          <w:rStyle w:val="NormalTok"/>
+        </w:rPr>
+        <w:t xml:space="preserve">(fdims</w:t>
+      </w:r>
+      <w:r>
+        <w:rPr>
+          <w:rStyle w:val="OperatorTok"/>
+        </w:rPr>
+        <w:t xml:space="preserve">$</w:t>
+      </w:r>
+      <w:r>
+        <w:rPr>
+          <w:rStyle w:val="NormalTok"/>
+        </w:rPr>
+        <w:t xml:space="preserve">hgt </w:t>
+      </w:r>
+      <w:r>
+        <w:rPr>
+          <w:rStyle w:val="OperatorTok"/>
+        </w:rPr>
+        <w:t xml:space="preserve">&gt;</w:t>
+      </w:r>
+      <w:r>
+        <w:rPr>
+          <w:rStyle w:val="StringTok"/>
+        </w:rPr>
+        <w:t xml:space="preserve"> </w:t>
+      </w:r>
+      <w:r>
+        <w:rPr>
+          <w:rStyle w:val="DecValTok"/>
+        </w:rPr>
+        <w:t xml:space="preserve">180</w:t>
+      </w:r>
+      <w:r>
+        <w:rPr>
+          <w:rStyle w:val="NormalTok"/>
+        </w:rPr>
+        <w:t xml:space="preserve">) </w:t>
+      </w:r>
+      <w:r>
+        <w:rPr>
+          <w:rStyle w:val="OperatorTok"/>
+        </w:rPr>
+        <w:t xml:space="preserve">/</w:t>
+      </w:r>
+      <w:r>
+        <w:rPr>
+          <w:rStyle w:val="StringTok"/>
+        </w:rPr>
+        <w:t xml:space="preserve"> </w:t>
+      </w:r>
+      <w:r>
+        <w:rPr>
+          <w:rStyle w:val="KeywordTok"/>
+        </w:rPr>
+        <w:t xml:space="preserve">length</w:t>
+      </w:r>
+      <w:r>
+        <w:rPr>
+          <w:rStyle w:val="NormalTok"/>
+        </w:rPr>
+        <w:t xml:space="preserve">(fdims</w:t>
+      </w:r>
+      <w:r>
+        <w:rPr>
+          <w:rStyle w:val="OperatorTok"/>
+        </w:rPr>
+        <w:t xml:space="preserve">$</w:t>
+      </w:r>
+      <w:r>
+        <w:rPr>
+          <w:rStyle w:val="NormalTok"/>
+        </w:rPr>
+        <w:t xml:space="preserve">hgt)</w:t>
+      </w:r>
+    </w:p>
+    <w:p>
+      <w:pPr>
+        <w:pStyle w:val="SourceCode"/>
+      </w:pPr>
+      <w:r>
+        <w:rPr>
+          <w:rStyle w:val="VerbatimChar"/>
+        </w:rPr>
+        <w:t xml:space="preserve">## [1] 0.007692</w:t>
+      </w:r>
+    </w:p>
+    <w:p>
+      <w:pPr>
+        <w:pStyle w:val="Heading3"/>
+      </w:pPr>
+      <w:bookmarkStart w:id="46" w:name="question-2-what-is-the-probability-a-female-weight-is-less-than-60"/>
+      <w:bookmarkEnd w:id="46"/>
+      <w:r>
+        <w:t xml:space="preserve">Question 2: What is the probability a female weight is less than 60?</w:t>
+      </w:r>
+    </w:p>
+    <w:p>
+      <w:pPr>
+        <w:pStyle w:val="Heading4"/>
+      </w:pPr>
+      <w:bookmarkStart w:id="47" w:name="theoretical-normal-1"/>
+      <w:bookmarkEnd w:id="47"/>
+      <w:r>
+        <w:t xml:space="preserve">Theoretical normal</w:t>
+      </w:r>
+    </w:p>
+    <w:p>
+      <w:pPr>
+        <w:pStyle w:val="SourceCode"/>
+      </w:pPr>
+      <w:r>
+        <w:rPr>
+          <w:rStyle w:val="DecValTok"/>
+        </w:rPr>
+        <w:t xml:space="preserve">1</w:t>
+      </w:r>
+      <w:r>
+        <w:rPr>
+          <w:rStyle w:val="NormalTok"/>
+        </w:rPr>
+        <w:t xml:space="preserve"> </w:t>
+      </w:r>
+      <w:r>
+        <w:rPr>
+          <w:rStyle w:val="OperatorTok"/>
+        </w:rPr>
+        <w:t xml:space="preserve">-</w:t>
+      </w:r>
+      <w:r>
+        <w:rPr>
+          <w:rStyle w:val="StringTok"/>
+        </w:rPr>
+        <w:t xml:space="preserve"> </w:t>
+      </w:r>
+      <w:r>
+        <w:rPr>
+          <w:rStyle w:val="KeywordTok"/>
+        </w:rPr>
+        <w:t xml:space="preserve">pnorm</w:t>
+      </w:r>
+      <w:r>
+        <w:rPr>
+          <w:rStyle w:val="NormalTok"/>
+        </w:rPr>
+        <w:t xml:space="preserve">(</w:t>
+      </w:r>
+      <w:r>
+        <w:rPr>
+          <w:rStyle w:val="DataTypeTok"/>
+        </w:rPr>
+        <w:t xml:space="preserve">q =</w:t>
+      </w:r>
+      <w:r>
+        <w:rPr>
+          <w:rStyle w:val="NormalTok"/>
+        </w:rPr>
+        <w:t xml:space="preserve"> </w:t>
+      </w:r>
+      <w:r>
+        <w:rPr>
+          <w:rStyle w:val="DecValTok"/>
+        </w:rPr>
+        <w:t xml:space="preserve">60</w:t>
+      </w:r>
+      <w:r>
+        <w:rPr>
+          <w:rStyle w:val="NormalTok"/>
+        </w:rPr>
+        <w:t xml:space="preserve">, </w:t>
+      </w:r>
+      <w:r>
+        <w:rPr>
+          <w:rStyle w:val="DataTypeTok"/>
+        </w:rPr>
+        <w:t xml:space="preserve">mean =</w:t>
+      </w:r>
+      <w:r>
+        <w:rPr>
+          <w:rStyle w:val="NormalTok"/>
+        </w:rPr>
+        <w:t xml:space="preserve"> </w:t>
+      </w:r>
+      <w:r>
+        <w:rPr>
+          <w:rStyle w:val="KeywordTok"/>
+        </w:rPr>
+        <w:t xml:space="preserve">mean</w:t>
+      </w:r>
+      <w:r>
+        <w:rPr>
+          <w:rStyle w:val="NormalTok"/>
+        </w:rPr>
+        <w:t xml:space="preserve">(fdims</w:t>
+      </w:r>
+      <w:r>
+        <w:rPr>
+          <w:rStyle w:val="OperatorTok"/>
+        </w:rPr>
+        <w:t xml:space="preserve">$</w:t>
+      </w:r>
+      <w:r>
+        <w:rPr>
+          <w:rStyle w:val="NormalTok"/>
+        </w:rPr>
+        <w:t xml:space="preserve">wgt), </w:t>
+      </w:r>
+      <w:r>
+        <w:rPr>
+          <w:rStyle w:val="DataTypeTok"/>
+        </w:rPr>
+        <w:t xml:space="preserve">sd =</w:t>
+      </w:r>
+      <w:r>
+        <w:rPr>
+          <w:rStyle w:val="NormalTok"/>
+        </w:rPr>
+        <w:t xml:space="preserve"> </w:t>
+      </w:r>
+      <w:r>
+        <w:rPr>
+          <w:rStyle w:val="KeywordTok"/>
+        </w:rPr>
+        <w:t xml:space="preserve">sd</w:t>
+      </w:r>
+      <w:r>
+        <w:rPr>
+          <w:rStyle w:val="NormalTok"/>
+        </w:rPr>
+        <w:t xml:space="preserve">(fdims</w:t>
+      </w:r>
+      <w:r>
+        <w:rPr>
+          <w:rStyle w:val="OperatorTok"/>
+        </w:rPr>
+        <w:t xml:space="preserve">$</w:t>
+      </w:r>
+      <w:r>
+        <w:rPr>
+          <w:rStyle w:val="NormalTok"/>
+        </w:rPr>
+        <w:t xml:space="preserve">wgt))</w:t>
+      </w:r>
+    </w:p>
+    <w:p>
+      <w:pPr>
+        <w:pStyle w:val="SourceCode"/>
+      </w:pPr>
+      <w:r>
+        <w:rPr>
+          <w:rStyle w:val="VerbatimChar"/>
+        </w:rPr>
+        <w:t xml:space="preserve">## [1] 0.5249</w:t>
+      </w:r>
+    </w:p>
+    <w:p>
+      <w:pPr>
+        <w:pStyle w:val="SourceCode"/>
+      </w:pPr>
+      <w:r>
+        <w:rPr>
+          <w:rStyle w:val="KeywordTok"/>
+        </w:rPr>
+        <w:t xml:space="preserve">iscamnormprob</w:t>
+      </w:r>
+      <w:r>
+        <w:rPr>
+          <w:rStyle w:val="NormalTok"/>
+        </w:rPr>
+        <w:t xml:space="preserve">(</w:t>
+      </w:r>
+      <w:r>
+        <w:rPr>
+          <w:rStyle w:val="DecValTok"/>
+        </w:rPr>
+        <w:t xml:space="preserve">60</w:t>
+      </w:r>
+      <w:r>
+        <w:rPr>
+          <w:rStyle w:val="NormalTok"/>
+        </w:rPr>
+        <w:t xml:space="preserve">, </w:t>
+      </w:r>
+      <w:r>
+        <w:rPr>
+          <w:rStyle w:val="DataTypeTok"/>
+        </w:rPr>
+        <w:t xml:space="preserve">mean =</w:t>
+      </w:r>
+      <w:r>
+        <w:rPr>
+          <w:rStyle w:val="NormalTok"/>
+        </w:rPr>
+        <w:t xml:space="preserve"> </w:t>
+      </w:r>
+      <w:r>
+        <w:rPr>
+          <w:rStyle w:val="KeywordTok"/>
+        </w:rPr>
+        <w:t xml:space="preserve">mean</w:t>
+      </w:r>
+      <w:r>
+        <w:rPr>
+          <w:rStyle w:val="NormalTok"/>
+        </w:rPr>
+        <w:t xml:space="preserve">(fdims</w:t>
+      </w:r>
+      <w:r>
+        <w:rPr>
+          <w:rStyle w:val="OperatorTok"/>
+        </w:rPr>
+        <w:t xml:space="preserve">$</w:t>
+      </w:r>
+      <w:r>
+        <w:rPr>
+          <w:rStyle w:val="NormalTok"/>
+        </w:rPr>
+        <w:t xml:space="preserve">wgt), </w:t>
+      </w:r>
+      <w:r>
+        <w:rPr>
+          <w:rStyle w:val="DataTypeTok"/>
+        </w:rPr>
+        <w:t xml:space="preserve">sd =</w:t>
+      </w:r>
+      <w:r>
+        <w:rPr>
+          <w:rStyle w:val="NormalTok"/>
+        </w:rPr>
+        <w:t xml:space="preserve"> </w:t>
+      </w:r>
+      <w:r>
+        <w:rPr>
+          <w:rStyle w:val="KeywordTok"/>
+        </w:rPr>
+        <w:t xml:space="preserve">sd</w:t>
+      </w:r>
+      <w:r>
+        <w:rPr>
+          <w:rStyle w:val="NormalTok"/>
+        </w:rPr>
+        <w:t xml:space="preserve">(fdims</w:t>
+      </w:r>
+      <w:r>
+        <w:rPr>
+          <w:rStyle w:val="OperatorTok"/>
+        </w:rPr>
+        <w:t xml:space="preserve">$</w:t>
+      </w:r>
+      <w:r>
+        <w:rPr>
+          <w:rStyle w:val="NormalTok"/>
+        </w:rPr>
+        <w:t xml:space="preserve">wgt), </w:t>
+      </w:r>
+      <w:r>
+        <w:rPr>
+          <w:rStyle w:val="DataTypeTok"/>
+        </w:rPr>
+        <w:t xml:space="preserve">direction =</w:t>
+      </w:r>
+      <w:r>
+        <w:rPr>
+          <w:rStyle w:val="NormalTok"/>
+        </w:rPr>
+        <w:t xml:space="preserve"> </w:t>
+      </w:r>
+      <w:r>
+        <w:rPr>
+          <w:rStyle w:val="StringTok"/>
+        </w:rPr>
+        <w:t xml:space="preserve">"below"</w:t>
+      </w:r>
+      <w:r>
+        <w:rPr>
+          <w:rStyle w:val="NormalTok"/>
+        </w:rPr>
+        <w:t xml:space="preserve">)</w:t>
+      </w:r>
+    </w:p>
+    <w:p>
+      <w:pPr>
+        <w:pStyle w:val="FirstParagraph"/>
+      </w:pPr>
+      <w:r>
+        <w:drawing>
+          <wp:inline>
+            <wp:extent cx="5334000" cy="4267200"/>
+            <wp:effectExtent b="0" l="0" r="0" t="0"/>
+            <wp:docPr descr="" title="" id="1" name="Picture"/>
+            <a:graphic>
+              <a:graphicData uri="http://schemas.openxmlformats.org/drawingml/2006/picture">
+                <pic:pic>
+                  <pic:nvPicPr>
+                    <pic:cNvPr descr="lab3_files/figure-docx/unnamed-chunk-6-1.png" id="0" name="Picture"/>
+                    <pic:cNvPicPr>
+                      <a:picLocks noChangeArrowheads="1" noChangeAspect="1"/>
+                    </pic:cNvPicPr>
+                  </pic:nvPicPr>
+                  <pic:blipFill>
+                    <a:blip r:embed="rId48"/>
+                    <a:stretch>
+                      <a:fillRect/>
+                    </a:stretch>
+                  </pic:blipFill>
+                  <pic:spPr bwMode="auto">
+                    <a:xfrm>
+                      <a:off x="0" y="0"/>
+                      <a:ext cx="5334000" cy="4267200"/>
+                    </a:xfrm>
+                    <a:prstGeom prst="rect">
+                      <a:avLst/>
+                    </a:prstGeom>
+                    <a:noFill/>
+                    <a:ln w="9525">
+                      <a:noFill/>
+                      <a:headEnd/>
+                      <a:tailEnd/>
+                    </a:ln>
+                  </pic:spPr>
+                </pic:pic>
+              </a:graphicData>
+            </a:graphic>
+          </wp:inline>
+        </w:drawing>
+      </w:r>
+    </w:p>
+    <w:p>
+      <w:pPr>
+        <w:pStyle w:val="SourceCode"/>
+      </w:pPr>
+      <w:r>
+        <w:rPr>
+          <w:rStyle w:val="VerbatimChar"/>
+        </w:rPr>
+        <w:t xml:space="preserve">## probability: 0.4751</w:t>
+      </w:r>
+    </w:p>
+    <w:p>
+      <w:pPr>
+        <w:pStyle w:val="Heading4"/>
+      </w:pPr>
+      <w:bookmarkStart w:id="49" w:name="empirical-normal-1"/>
+      <w:bookmarkEnd w:id="49"/>
+      <w:r>
+        <w:t xml:space="preserve">Empirical normal</w:t>
+      </w:r>
+    </w:p>
+    <w:p>
+      <w:pPr>
+        <w:pStyle w:val="SourceCode"/>
+      </w:pPr>
+      <w:r>
+        <w:rPr>
+          <w:rStyle w:val="KeywordTok"/>
+        </w:rPr>
+        <w:t xml:space="preserve">sum</w:t>
+      </w:r>
+      <w:r>
+        <w:rPr>
+          <w:rStyle w:val="NormalTok"/>
+        </w:rPr>
+        <w:t xml:space="preserve">(fdims</w:t>
+      </w:r>
+      <w:r>
+        <w:rPr>
+          <w:rStyle w:val="OperatorTok"/>
+        </w:rPr>
+        <w:t xml:space="preserve">$</w:t>
+      </w:r>
+      <w:r>
+        <w:rPr>
+          <w:rStyle w:val="NormalTok"/>
+        </w:rPr>
+        <w:t xml:space="preserve">wgt </w:t>
+      </w:r>
+      <w:r>
+        <w:rPr>
+          <w:rStyle w:val="OperatorTok"/>
+        </w:rPr>
+        <w:t xml:space="preserve">&lt;</w:t>
+      </w:r>
+      <w:r>
+        <w:rPr>
+          <w:rStyle w:val="StringTok"/>
+        </w:rPr>
+        <w:t xml:space="preserve"> </w:t>
+      </w:r>
+      <w:r>
+        <w:rPr>
+          <w:rStyle w:val="DecValTok"/>
+        </w:rPr>
+        <w:t xml:space="preserve">60</w:t>
+      </w:r>
+      <w:r>
+        <w:rPr>
+          <w:rStyle w:val="NormalTok"/>
+        </w:rPr>
+        <w:t xml:space="preserve">) </w:t>
+      </w:r>
+      <w:r>
+        <w:rPr>
+          <w:rStyle w:val="OperatorTok"/>
+        </w:rPr>
+        <w:t xml:space="preserve">/</w:t>
+      </w:r>
+      <w:r>
+        <w:rPr>
+          <w:rStyle w:val="StringTok"/>
+        </w:rPr>
+        <w:t xml:space="preserve"> </w:t>
+      </w:r>
+      <w:r>
+        <w:rPr>
+          <w:rStyle w:val="KeywordTok"/>
+        </w:rPr>
+        <w:t xml:space="preserve">length</w:t>
+      </w:r>
+      <w:r>
+        <w:rPr>
+          <w:rStyle w:val="NormalTok"/>
+        </w:rPr>
+        <w:t xml:space="preserve">(fdims</w:t>
+      </w:r>
+      <w:r>
+        <w:rPr>
+          <w:rStyle w:val="OperatorTok"/>
+        </w:rPr>
+        <w:t xml:space="preserve">$</w:t>
+      </w:r>
+      <w:r>
+        <w:rPr>
+          <w:rStyle w:val="NormalTok"/>
+        </w:rPr>
+        <w:t xml:space="preserve">wgt)</w:t>
+      </w:r>
+    </w:p>
+    <w:p>
+      <w:pPr>
+        <w:pStyle w:val="SourceCode"/>
+      </w:pPr>
+      <w:r>
+        <w:rPr>
+          <w:rStyle w:val="VerbatimChar"/>
+        </w:rPr>
+        <w:t xml:space="preserve">## [1] 0.5462</w:t>
       </w:r>
     </w:p>
     <w:sectPr/>
@@ -371,7 +4241,7 @@
     </w:lvl>
   </w:abstractNum>
   <w:abstractNum w:abstractNumId="990">
-    <w:nsid w:val="6efa5d48"/>
+    <w:nsid w:val="7c21dd1c"/>
     <w:multiLevelType w:val="multilevel"/>
     <w:lvl w:ilvl="0">
       <w:numFmt w:val="bullet"/>

</xml_diff>

<commit_message>
last answer to exercise 6.
</commit_message>
<xml_diff>
--- a/lab3/lab3.docx
+++ b/lab3/lab3.docx
@@ -2854,74 +2854,133 @@
         </w:rPr>
         <w:t xml:space="preserve">#density histogram </w:t>
       </w:r>
-      <w:r>
-        <w:br w:type="textWrapping"/>
-      </w:r>
-      <w:r>
-        <w:rPr>
-          <w:rStyle w:val="NormalTok"/>
-        </w:rPr>
-        <w:t xml:space="preserve">fdims </w:t>
+    </w:p>
+    <w:p>
+      <w:pPr>
+        <w:pStyle w:val="FirstParagraph"/>
+      </w:pPr>
+      <w:r>
+        <w:t xml:space="preserve">The two plots above highlight female</w:t>
+      </w:r>
+      <w:r>
+        <w:t xml:space="preserve"> </w:t>
+      </w:r>
+      <w:r>
+        <w:rPr>
+          <w:rStyle w:val="VerbatimChar"/>
+        </w:rPr>
+        <w:t xml:space="preserve">weights</w:t>
+      </w:r>
+      <w:r>
+        <w:t xml:space="preserve"> </w:t>
+      </w:r>
+      <w:r>
+        <w:t xml:space="preserve">do</w:t>
+      </w:r>
+      <w:r>
+        <w:t xml:space="preserve"> </w:t>
+      </w:r>
+      <w:r>
+        <w:rPr>
+          <w:i/>
+        </w:rPr>
+        <w:t xml:space="preserve">not</w:t>
+      </w:r>
+      <w:r>
+        <w:t xml:space="preserve"> </w:t>
+      </w:r>
+      <w:r>
+        <w:t xml:space="preserve">appear to come from a normal distrubution. The</w:t>
+      </w:r>
+      <w:r>
+        <w:t xml:space="preserve"> </w:t>
+      </w:r>
+      <w:r>
+        <w:rPr>
+          <w:rStyle w:val="VerbatimChar"/>
+        </w:rPr>
+        <w:t xml:space="preserve">QQPlot</w:t>
+      </w:r>
+      <w:r>
+        <w:t xml:space="preserve"> </w:t>
+      </w:r>
+      <w:r>
+        <w:t xml:space="preserve">shows a defined curvature, non-linear behavior, with each tail peaking upward while the center lies beneath the line. This implies something other than normal distribution. On either end there appear to be systematic outliers as well. The density histogram and line provide an appearance of poisson distribution.</w:t>
+      </w:r>
+    </w:p>
+    <w:p>
+      <w:pPr>
+        <w:pStyle w:val="Heading1"/>
+      </w:pPr>
+      <w:bookmarkStart w:id="39" w:name="exercise-6"/>
+      <w:bookmarkEnd w:id="39"/>
+      <w:r>
+        <w:t xml:space="preserve">Exercise 6</w:t>
+      </w:r>
+    </w:p>
+    <w:p>
+      <w:pPr>
+        <w:pStyle w:val="Heading2"/>
+      </w:pPr>
+      <w:bookmarkStart w:id="40" w:name="write-out-two-probability-questions-that-you-would-like-to-answer-one-regarding-female-heights-and-one-regarding-female-weights.-calculate-the-those-probabilities-using-both-the-theoretical-normal-distribution-as-well-as-the-empirical-distribution-four-probabilities-in-all.-which-variable-height-or-weight-had-a-closer-agreement-between-the-two-methods"/>
+      <w:bookmarkEnd w:id="40"/>
+      <w:r>
+        <w:t xml:space="preserve">Write out two probability questions that you would like to answer; one regarding female heights and one regarding female weights. Calculate the those probabilities using both the theoretical normal distribution as well as the empirical distribution (four probabilities in all). Which variable, height or weight, had a closer agreement between the two methods?</w:t>
+      </w:r>
+    </w:p>
+    <w:p>
+      <w:pPr>
+        <w:pStyle w:val="Heading3"/>
+      </w:pPr>
+      <w:bookmarkStart w:id="41" w:name="question-1-what-is-the-probability-a-female-height-is-greater-than-180"/>
+      <w:bookmarkEnd w:id="41"/>
+      <w:r>
+        <w:t xml:space="preserve">Question 1: What is the probability a female height is greater than 180?</w:t>
+      </w:r>
+    </w:p>
+    <w:p>
+      <w:pPr>
+        <w:pStyle w:val="Heading4"/>
+      </w:pPr>
+      <w:bookmarkStart w:id="42" w:name="theoretical-normal"/>
+      <w:bookmarkEnd w:id="42"/>
+      <w:r>
+        <w:t xml:space="preserve">Theoretical normal</w:t>
+      </w:r>
+    </w:p>
+    <w:p>
+      <w:pPr>
+        <w:pStyle w:val="SourceCode"/>
+      </w:pPr>
+      <w:r>
+        <w:rPr>
+          <w:rStyle w:val="DecValTok"/>
+        </w:rPr>
+        <w:t xml:space="preserve">1</w:t>
+      </w:r>
+      <w:r>
+        <w:rPr>
+          <w:rStyle w:val="NormalTok"/>
+        </w:rPr>
+        <w:t xml:space="preserve"> </w:t>
       </w:r>
       <w:r>
         <w:rPr>
           <w:rStyle w:val="OperatorTok"/>
         </w:rPr>
-        <w:t xml:space="preserve">%&gt;%</w:t>
-      </w:r>
-      <w:r>
-        <w:rPr>
-          <w:rStyle w:val="StringTok"/>
-        </w:rPr>
-        <w:t xml:space="preserve"> </w:t>
-      </w:r>
-      <w:r>
-        <w:br w:type="textWrapping"/>
-      </w:r>
-      <w:r>
-        <w:rPr>
-          <w:rStyle w:val="StringTok"/>
-        </w:rPr>
-        <w:t xml:space="preserve">  </w:t>
-      </w:r>
-      <w:r>
-        <w:rPr>
-          <w:rStyle w:val="KeywordTok"/>
-        </w:rPr>
-        <w:t xml:space="preserve">select</w:t>
-      </w:r>
-      <w:r>
-        <w:rPr>
-          <w:rStyle w:val="NormalTok"/>
-        </w:rPr>
-        <w:t xml:space="preserve">(wgt) </w:t>
-      </w:r>
-      <w:r>
-        <w:rPr>
-          <w:rStyle w:val="OperatorTok"/>
-        </w:rPr>
-        <w:t xml:space="preserve">%&gt;%</w:t>
-      </w:r>
-      <w:r>
-        <w:rPr>
-          <w:rStyle w:val="StringTok"/>
-        </w:rPr>
-        <w:t xml:space="preserve"> </w:t>
-      </w:r>
-      <w:r>
-        <w:br w:type="textWrapping"/>
-      </w:r>
-      <w:r>
-        <w:rPr>
-          <w:rStyle w:val="StringTok"/>
-        </w:rPr>
-        <w:t xml:space="preserve">  </w:t>
-      </w:r>
-      <w:r>
-        <w:rPr>
-          <w:rStyle w:val="KeywordTok"/>
-        </w:rPr>
-        <w:t xml:space="preserve">ggplot</w:t>
+        <w:t xml:space="preserve">-</w:t>
+      </w:r>
+      <w:r>
+        <w:rPr>
+          <w:rStyle w:val="StringTok"/>
+        </w:rPr>
+        <w:t xml:space="preserve"> </w:t>
+      </w:r>
+      <w:r>
+        <w:rPr>
+          <w:rStyle w:val="KeywordTok"/>
+        </w:rPr>
+        <w:t xml:space="preserve">pnorm</w:t>
       </w:r>
       <w:r>
         <w:rPr>
@@ -2931,9 +2990,73 @@
       </w:r>
       <w:r>
         <w:rPr>
-          <w:rStyle w:val="KeywordTok"/>
-        </w:rPr>
-        <w:t xml:space="preserve">aes</w:t>
+          <w:rStyle w:val="DataTypeTok"/>
+        </w:rPr>
+        <w:t xml:space="preserve">q =</w:t>
+      </w:r>
+      <w:r>
+        <w:rPr>
+          <w:rStyle w:val="NormalTok"/>
+        </w:rPr>
+        <w:t xml:space="preserve"> </w:t>
+      </w:r>
+      <w:r>
+        <w:rPr>
+          <w:rStyle w:val="DecValTok"/>
+        </w:rPr>
+        <w:t xml:space="preserve">180</w:t>
+      </w:r>
+      <w:r>
+        <w:rPr>
+          <w:rStyle w:val="NormalTok"/>
+        </w:rPr>
+        <w:t xml:space="preserve">, </w:t>
+      </w:r>
+      <w:r>
+        <w:rPr>
+          <w:rStyle w:val="DataTypeTok"/>
+        </w:rPr>
+        <w:t xml:space="preserve">mean =</w:t>
+      </w:r>
+      <w:r>
+        <w:rPr>
+          <w:rStyle w:val="NormalTok"/>
+        </w:rPr>
+        <w:t xml:space="preserve"> fhgtmean, </w:t>
+      </w:r>
+      <w:r>
+        <w:rPr>
+          <w:rStyle w:val="DataTypeTok"/>
+        </w:rPr>
+        <w:t xml:space="preserve">sd =</w:t>
+      </w:r>
+      <w:r>
+        <w:rPr>
+          <w:rStyle w:val="NormalTok"/>
+        </w:rPr>
+        <w:t xml:space="preserve"> fhgtsd)</w:t>
+      </w:r>
+    </w:p>
+    <w:p>
+      <w:pPr>
+        <w:pStyle w:val="SourceCode"/>
+      </w:pPr>
+      <w:r>
+        <w:rPr>
+          <w:rStyle w:val="VerbatimChar"/>
+        </w:rPr>
+        <w:t xml:space="preserve">## [1] 0.01040328</w:t>
+      </w:r>
+    </w:p>
+    <w:p>
+      <w:pPr>
+        <w:pStyle w:val="SourceCode"/>
+      </w:pPr>
+      <w:r>
+        <w:rPr>
+          <w:rStyle w:val="KeywordTok"/>
+        </w:rPr>
+        <w:t xml:space="preserve">iscamnormprob</w:t>
       </w:r>
       <w:r>
         <w:rPr>
@@ -2943,248 +3066,63 @@
       </w:r>
       <w:r>
         <w:rPr>
+          <w:rStyle w:val="DecValTok"/>
+        </w:rPr>
+        <w:t xml:space="preserve">180</w:t>
+      </w:r>
+      <w:r>
+        <w:rPr>
+          <w:rStyle w:val="NormalTok"/>
+        </w:rPr>
+        <w:t xml:space="preserve">, </w:t>
+      </w:r>
+      <w:r>
+        <w:rPr>
           <w:rStyle w:val="DataTypeTok"/>
         </w:rPr>
-        <w:t xml:space="preserve">x=</w:t>
-      </w:r>
-      <w:r>
-        <w:rPr>
-          <w:rStyle w:val="NormalTok"/>
-        </w:rPr>
-        <w:t xml:space="preserve">wgt, </w:t>
+        <w:t xml:space="preserve">mean =</w:t>
+      </w:r>
+      <w:r>
+        <w:rPr>
+          <w:rStyle w:val="NormalTok"/>
+        </w:rPr>
+        <w:t xml:space="preserve"> fhgtmean, </w:t>
       </w:r>
       <w:r>
         <w:rPr>
           <w:rStyle w:val="DataTypeTok"/>
         </w:rPr>
-        <w:t xml:space="preserve">y=</w:t>
-      </w:r>
-      <w:r>
-        <w:rPr>
-          <w:rStyle w:val="NormalTok"/>
-        </w:rPr>
-        <w:t xml:space="preserve">..density..)) </w:t>
-      </w:r>
-      <w:r>
-        <w:rPr>
-          <w:rStyle w:val="OperatorTok"/>
-        </w:rPr>
-        <w:t xml:space="preserve">+</w:t>
-      </w:r>
-      <w:r>
-        <w:rPr>
-          <w:rStyle w:val="StringTok"/>
-        </w:rPr>
-        <w:t xml:space="preserve"> </w:t>
-      </w:r>
-      <w:r>
-        <w:br w:type="textWrapping"/>
-      </w:r>
-      <w:r>
-        <w:rPr>
-          <w:rStyle w:val="StringTok"/>
-        </w:rPr>
-        <w:t xml:space="preserve">  </w:t>
-      </w:r>
-      <w:r>
-        <w:rPr>
-          <w:rStyle w:val="KeywordTok"/>
-        </w:rPr>
-        <w:t xml:space="preserve">geom_histogram</w:t>
-      </w:r>
-      <w:r>
-        <w:rPr>
-          <w:rStyle w:val="NormalTok"/>
-        </w:rPr>
-        <w:t xml:space="preserve">(</w:t>
+        <w:t xml:space="preserve">sd =</w:t>
+      </w:r>
+      <w:r>
+        <w:rPr>
+          <w:rStyle w:val="NormalTok"/>
+        </w:rPr>
+        <w:t xml:space="preserve"> fhgtsd, </w:t>
       </w:r>
       <w:r>
         <w:rPr>
           <w:rStyle w:val="DataTypeTok"/>
         </w:rPr>
-        <w:t xml:space="preserve">position=</w:t>
-      </w:r>
-      <w:r>
-        <w:rPr>
-          <w:rStyle w:val="StringTok"/>
-        </w:rPr>
-        <w:t xml:space="preserve">"identity"</w:t>
-      </w:r>
-      <w:r>
-        <w:rPr>
-          <w:rStyle w:val="NormalTok"/>
-        </w:rPr>
-        <w:t xml:space="preserve">) </w:t>
-      </w:r>
-      <w:r>
-        <w:rPr>
-          <w:rStyle w:val="OperatorTok"/>
-        </w:rPr>
-        <w:t xml:space="preserve">+</w:t>
-      </w:r>
-      <w:r>
-        <w:rPr>
-          <w:rStyle w:val="StringTok"/>
-        </w:rPr>
-        <w:t xml:space="preserve"> </w:t>
-      </w:r>
-      <w:r>
-        <w:br w:type="textWrapping"/>
-      </w:r>
-      <w:r>
-        <w:rPr>
-          <w:rStyle w:val="StringTok"/>
-        </w:rPr>
-        <w:t xml:space="preserve">  </w:t>
-      </w:r>
-      <w:r>
-        <w:rPr>
-          <w:rStyle w:val="KeywordTok"/>
-        </w:rPr>
-        <w:t xml:space="preserve">geom_density</w:t>
-      </w:r>
-      <w:r>
-        <w:rPr>
-          <w:rStyle w:val="NormalTok"/>
-        </w:rPr>
-        <w:t xml:space="preserve">(</w:t>
-      </w:r>
-      <w:r>
-        <w:rPr>
-          <w:rStyle w:val="DataTypeTok"/>
-        </w:rPr>
-        <w:t xml:space="preserve">alpha =</w:t>
-      </w:r>
-      <w:r>
-        <w:rPr>
-          <w:rStyle w:val="NormalTok"/>
-        </w:rPr>
-        <w:t xml:space="preserve"> </w:t>
-      </w:r>
-      <w:r>
-        <w:rPr>
-          <w:rStyle w:val="FloatTok"/>
-        </w:rPr>
-        <w:t xml:space="preserve">0.3</w:t>
-      </w:r>
-      <w:r>
-        <w:rPr>
-          <w:rStyle w:val="NormalTok"/>
-        </w:rPr>
-        <w:t xml:space="preserve">, </w:t>
-      </w:r>
-      <w:r>
-        <w:rPr>
-          <w:rStyle w:val="DataTypeTok"/>
-        </w:rPr>
-        <w:t xml:space="preserve">fill =</w:t>
-      </w:r>
-      <w:r>
-        <w:rPr>
-          <w:rStyle w:val="NormalTok"/>
-        </w:rPr>
-        <w:t xml:space="preserve"> </w:t>
-      </w:r>
-      <w:r>
-        <w:rPr>
-          <w:rStyle w:val="StringTok"/>
-        </w:rPr>
-        <w:t xml:space="preserve">"pink"</w:t>
-      </w:r>
-      <w:r>
-        <w:rPr>
-          <w:rStyle w:val="NormalTok"/>
-        </w:rPr>
-        <w:t xml:space="preserve">) </w:t>
-      </w:r>
-      <w:r>
-        <w:rPr>
-          <w:rStyle w:val="OperatorTok"/>
-        </w:rPr>
-        <w:t xml:space="preserve">+</w:t>
-      </w:r>
-      <w:r>
-        <w:br w:type="textWrapping"/>
-      </w:r>
-      <w:r>
-        <w:rPr>
-          <w:rStyle w:val="StringTok"/>
-        </w:rPr>
-        <w:t xml:space="preserve">  </w:t>
-      </w:r>
-      <w:r>
-        <w:rPr>
-          <w:rStyle w:val="KeywordTok"/>
-        </w:rPr>
-        <w:t xml:space="preserve">labs</w:t>
-      </w:r>
-      <w:r>
-        <w:rPr>
-          <w:rStyle w:val="NormalTok"/>
-        </w:rPr>
-        <w:t xml:space="preserve">(</w:t>
-      </w:r>
-      <w:r>
-        <w:rPr>
-          <w:rStyle w:val="DataTypeTok"/>
-        </w:rPr>
-        <w:t xml:space="preserve">title =</w:t>
-      </w:r>
-      <w:r>
-        <w:rPr>
-          <w:rStyle w:val="NormalTok"/>
-        </w:rPr>
-        <w:t xml:space="preserve"> </w:t>
-      </w:r>
-      <w:r>
-        <w:rPr>
-          <w:rStyle w:val="StringTok"/>
-        </w:rPr>
-        <w:t xml:space="preserve">"Histogram of female weight"</w:t>
-      </w:r>
-      <w:r>
-        <w:rPr>
-          <w:rStyle w:val="NormalTok"/>
-        </w:rPr>
-        <w:t xml:space="preserve">) </w:t>
-      </w:r>
-      <w:r>
-        <w:rPr>
-          <w:rStyle w:val="OperatorTok"/>
-        </w:rPr>
-        <w:t xml:space="preserve">+</w:t>
-      </w:r>
-      <w:r>
-        <w:br w:type="textWrapping"/>
-      </w:r>
-      <w:r>
-        <w:rPr>
-          <w:rStyle w:val="StringTok"/>
-        </w:rPr>
-        <w:t xml:space="preserve">  </w:t>
-      </w:r>
-      <w:r>
-        <w:rPr>
-          <w:rStyle w:val="KeywordTok"/>
-        </w:rPr>
-        <w:t xml:space="preserve">theme_light</w:t>
-      </w:r>
-      <w:r>
-        <w:rPr>
-          <w:rStyle w:val="NormalTok"/>
-        </w:rPr>
-        <w:t xml:space="preserve">()</w:t>
-      </w:r>
-    </w:p>
-    <w:p>
-      <w:pPr>
-        <w:pStyle w:val="SourceCode"/>
-      </w:pPr>
-      <w:r>
-        <w:rPr>
-          <w:rStyle w:val="VerbatimChar"/>
-        </w:rPr>
-        <w:t xml:space="preserve">## `stat_bin()` using `bins = 30`. Pick better value with `binwidth`.</w:t>
+        <w:t xml:space="preserve">direction =</w:t>
+      </w:r>
+      <w:r>
+        <w:rPr>
+          <w:rStyle w:val="NormalTok"/>
+        </w:rPr>
+        <w:t xml:space="preserve"> </w:t>
+      </w:r>
+      <w:r>
+        <w:rPr>
+          <w:rStyle w:val="StringTok"/>
+        </w:rPr>
+        <w:t xml:space="preserve">"above"</w:t>
+      </w:r>
+      <w:r>
+        <w:rPr>
+          <w:rStyle w:val="NormalTok"/>
+        </w:rPr>
+        <w:t xml:space="preserve">)</w:t>
       </w:r>
     </w:p>
     <w:p>
@@ -3201,13 +3139,13 @@
               <a:graphicData uri="http://schemas.openxmlformats.org/drawingml/2006/picture">
                 <pic:pic>
                   <pic:nvPicPr>
-                    <pic:cNvPr descr="lab3_files/figure-docx/plotting%20female%20weight-2.png" id="0" name="Picture"/>
+                    <pic:cNvPr descr="lab3_files/figure-docx/calculate%20the%20theoretical%20normal-1.png" id="0" name="Picture"/>
                     <pic:cNvPicPr>
                       <a:picLocks noChangeArrowheads="1" noChangeAspect="1"/>
                     </pic:cNvPicPr>
                   </pic:nvPicPr>
                   <pic:blipFill>
-                    <a:blip r:embed="rId39"/>
+                    <a:blip r:embed="rId43"/>
                     <a:stretch>
                       <a:fillRect/>
                     </a:stretch>
@@ -3236,93 +3174,141 @@
     </w:p>
     <w:p>
       <w:pPr>
-        <w:pStyle w:val="BodyText"/>
-      </w:pPr>
-      <w:r>
-        <w:t xml:space="preserve">The two plots above highlight female</w:t>
-      </w:r>
-      <w:r>
-        <w:t xml:space="preserve"> </w:t>
-      </w:r>
+        <w:pStyle w:val="SourceCode"/>
+      </w:pPr>
       <w:r>
         <w:rPr>
           <w:rStyle w:val="VerbatimChar"/>
         </w:rPr>
-        <w:t xml:space="preserve">weights</w:t>
-      </w:r>
-      <w:r>
-        <w:t xml:space="preserve"> </w:t>
-      </w:r>
-      <w:r>
-        <w:t xml:space="preserve">do</w:t>
-      </w:r>
-      <w:r>
-        <w:t xml:space="preserve"> </w:t>
-      </w:r>
-      <w:r>
-        <w:rPr>
-          <w:i/>
-        </w:rPr>
-        <w:t xml:space="preserve">not</w:t>
-      </w:r>
-      <w:r>
-        <w:t xml:space="preserve"> </w:t>
-      </w:r>
-      <w:r>
-        <w:t xml:space="preserve">appear to come from a normal distrubution. The</w:t>
-      </w:r>
-      <w:r>
-        <w:t xml:space="preserve"> </w:t>
-      </w:r>
+        <w:t xml:space="preserve">## probability: 0.0104</w:t>
+      </w:r>
+    </w:p>
+    <w:p>
+      <w:pPr>
+        <w:pStyle w:val="Heading4"/>
+      </w:pPr>
+      <w:bookmarkStart w:id="44" w:name="empirical-normal"/>
+      <w:bookmarkEnd w:id="44"/>
+      <w:r>
+        <w:t xml:space="preserve">Empirical normal</w:t>
+      </w:r>
+    </w:p>
+    <w:p>
+      <w:pPr>
+        <w:pStyle w:val="SourceCode"/>
+      </w:pPr>
+      <w:r>
+        <w:rPr>
+          <w:rStyle w:val="KeywordTok"/>
+        </w:rPr>
+        <w:t xml:space="preserve">sum</w:t>
+      </w:r>
+      <w:r>
+        <w:rPr>
+          <w:rStyle w:val="NormalTok"/>
+        </w:rPr>
+        <w:t xml:space="preserve">(fdims</w:t>
+      </w:r>
+      <w:r>
+        <w:rPr>
+          <w:rStyle w:val="OperatorTok"/>
+        </w:rPr>
+        <w:t xml:space="preserve">$</w:t>
+      </w:r>
+      <w:r>
+        <w:rPr>
+          <w:rStyle w:val="NormalTok"/>
+        </w:rPr>
+        <w:t xml:space="preserve">hgt </w:t>
+      </w:r>
+      <w:r>
+        <w:rPr>
+          <w:rStyle w:val="OperatorTok"/>
+        </w:rPr>
+        <w:t xml:space="preserve">&gt;</w:t>
+      </w:r>
+      <w:r>
+        <w:rPr>
+          <w:rStyle w:val="StringTok"/>
+        </w:rPr>
+        <w:t xml:space="preserve"> </w:t>
+      </w:r>
+      <w:r>
+        <w:rPr>
+          <w:rStyle w:val="DecValTok"/>
+        </w:rPr>
+        <w:t xml:space="preserve">180</w:t>
+      </w:r>
+      <w:r>
+        <w:rPr>
+          <w:rStyle w:val="NormalTok"/>
+        </w:rPr>
+        <w:t xml:space="preserve">) </w:t>
+      </w:r>
+      <w:r>
+        <w:rPr>
+          <w:rStyle w:val="OperatorTok"/>
+        </w:rPr>
+        <w:t xml:space="preserve">/</w:t>
+      </w:r>
+      <w:r>
+        <w:rPr>
+          <w:rStyle w:val="StringTok"/>
+        </w:rPr>
+        <w:t xml:space="preserve"> </w:t>
+      </w:r>
+      <w:r>
+        <w:rPr>
+          <w:rStyle w:val="KeywordTok"/>
+        </w:rPr>
+        <w:t xml:space="preserve">length</w:t>
+      </w:r>
+      <w:r>
+        <w:rPr>
+          <w:rStyle w:val="NormalTok"/>
+        </w:rPr>
+        <w:t xml:space="preserve">(fdims</w:t>
+      </w:r>
+      <w:r>
+        <w:rPr>
+          <w:rStyle w:val="OperatorTok"/>
+        </w:rPr>
+        <w:t xml:space="preserve">$</w:t>
+      </w:r>
+      <w:r>
+        <w:rPr>
+          <w:rStyle w:val="NormalTok"/>
+        </w:rPr>
+        <w:t xml:space="preserve">hgt)</w:t>
+      </w:r>
+    </w:p>
+    <w:p>
+      <w:pPr>
+        <w:pStyle w:val="SourceCode"/>
+      </w:pPr>
       <w:r>
         <w:rPr>
           <w:rStyle w:val="VerbatimChar"/>
         </w:rPr>
-        <w:t xml:space="preserve">QQPlot</w:t>
-      </w:r>
-      <w:r>
-        <w:t xml:space="preserve"> </w:t>
-      </w:r>
-      <w:r>
-        <w:t xml:space="preserve">shows a defined curvature, non-linear behavior, with each tail peaking upward while the center lies beneath the line. This implies something other than normal distribution. On either end there appear to be systematic outliers as well. The density histogram and line provide an appearance of poisson distribution.</w:t>
-      </w:r>
-    </w:p>
-    <w:p>
-      <w:pPr>
-        <w:pStyle w:val="Heading1"/>
-      </w:pPr>
-      <w:bookmarkStart w:id="40" w:name="exercise-6"/>
-      <w:bookmarkEnd w:id="40"/>
-      <w:r>
-        <w:t xml:space="preserve">Exercise 6</w:t>
-      </w:r>
-    </w:p>
-    <w:p>
-      <w:pPr>
-        <w:pStyle w:val="Heading2"/>
-      </w:pPr>
-      <w:bookmarkStart w:id="41" w:name="write-out-two-probability-questions-that-you-would-like-to-answer-one-regarding-female-heights-and-one-regarding-female-weights.-calculate-the-those-probabilities-using-both-the-theoretical-normal-distribution-as-well-as-the-empirical-distribution-four-probabilities-in-all.-which-variable-height-or-weight-had-a-closer-agreement-between-the-two-methods"/>
-      <w:bookmarkEnd w:id="41"/>
-      <w:r>
-        <w:t xml:space="preserve">Write out two probability questions that you would like to answer; one regarding female heights and one regarding female weights. Calculate the those probabilities using both the theoretical normal distribution as well as the empirical distribution (four probabilities in all). Which variable, height or weight, had a closer agreement between the two methods?</w:t>
+        <w:t xml:space="preserve">## [1] 0.007692</w:t>
       </w:r>
     </w:p>
     <w:p>
       <w:pPr>
         <w:pStyle w:val="Heading3"/>
       </w:pPr>
-      <w:bookmarkStart w:id="42" w:name="question-1-what-is-the-probability-a-female-height-is-greater-than-180"/>
-      <w:bookmarkEnd w:id="42"/>
-      <w:r>
-        <w:t xml:space="preserve">Question 1: What is the probability a female height is greater than 180?</w:t>
+      <w:bookmarkStart w:id="45" w:name="question-2-what-is-the-probability-a-female-weight-is-less-than-60"/>
+      <w:bookmarkEnd w:id="45"/>
+      <w:r>
+        <w:t xml:space="preserve">Question 2: What is the probability a female weight is less than 60?</w:t>
       </w:r>
     </w:p>
     <w:p>
       <w:pPr>
         <w:pStyle w:val="Heading4"/>
       </w:pPr>
-      <w:bookmarkStart w:id="43" w:name="theoretical-normal"/>
-      <w:bookmarkEnd w:id="43"/>
+      <w:bookmarkStart w:id="46" w:name="theoretical-normal-1"/>
+      <w:bookmarkEnd w:id="46"/>
       <w:r>
         <w:t xml:space="preserve">Theoretical normal</w:t>
       </w:r>
@@ -3383,7 +3369,7 @@
         <w:rPr>
           <w:rStyle w:val="DecValTok"/>
         </w:rPr>
-        <w:t xml:space="preserve">180</w:t>
+        <w:t xml:space="preserve">60</w:t>
       </w:r>
       <w:r>
         <w:rPr>
@@ -3401,7 +3387,31 @@
         <w:rPr>
           <w:rStyle w:val="NormalTok"/>
         </w:rPr>
-        <w:t xml:space="preserve"> fhgtmean, </w:t>
+        <w:t xml:space="preserve"> </w:t>
+      </w:r>
+      <w:r>
+        <w:rPr>
+          <w:rStyle w:val="KeywordTok"/>
+        </w:rPr>
+        <w:t xml:space="preserve">mean</w:t>
+      </w:r>
+      <w:r>
+        <w:rPr>
+          <w:rStyle w:val="NormalTok"/>
+        </w:rPr>
+        <w:t xml:space="preserve">(fdims</w:t>
+      </w:r>
+      <w:r>
+        <w:rPr>
+          <w:rStyle w:val="OperatorTok"/>
+        </w:rPr>
+        <w:t xml:space="preserve">$</w:t>
+      </w:r>
+      <w:r>
+        <w:rPr>
+          <w:rStyle w:val="NormalTok"/>
+        </w:rPr>
+        <w:t xml:space="preserve">wgt), </w:t>
       </w:r>
       <w:r>
         <w:rPr>
@@ -3413,7 +3423,31 @@
         <w:rPr>
           <w:rStyle w:val="NormalTok"/>
         </w:rPr>
-        <w:t xml:space="preserve"> fhgtsd)</w:t>
+        <w:t xml:space="preserve"> </w:t>
+      </w:r>
+      <w:r>
+        <w:rPr>
+          <w:rStyle w:val="KeywordTok"/>
+        </w:rPr>
+        <w:t xml:space="preserve">sd</w:t>
+      </w:r>
+      <w:r>
+        <w:rPr>
+          <w:rStyle w:val="NormalTok"/>
+        </w:rPr>
+        <w:t xml:space="preserve">(fdims</w:t>
+      </w:r>
+      <w:r>
+        <w:rPr>
+          <w:rStyle w:val="OperatorTok"/>
+        </w:rPr>
+        <w:t xml:space="preserve">$</w:t>
+      </w:r>
+      <w:r>
+        <w:rPr>
+          <w:rStyle w:val="NormalTok"/>
+        </w:rPr>
+        <w:t xml:space="preserve">wgt))</w:t>
       </w:r>
     </w:p>
     <w:p>
@@ -3424,7 +3458,7 @@
         <w:rPr>
           <w:rStyle w:val="VerbatimChar"/>
         </w:rPr>
-        <w:t xml:space="preserve">## [1] 0.01040328</w:t>
+        <w:t xml:space="preserve">## [1] 0.5249</w:t>
       </w:r>
     </w:p>
     <w:p>
@@ -3447,7 +3481,7 @@
         <w:rPr>
           <w:rStyle w:val="DecValTok"/>
         </w:rPr>
-        <w:t xml:space="preserve">180</w:t>
+        <w:t xml:space="preserve">60</w:t>
       </w:r>
       <w:r>
         <w:rPr>
@@ -3465,7 +3499,31 @@
         <w:rPr>
           <w:rStyle w:val="NormalTok"/>
         </w:rPr>
-        <w:t xml:space="preserve"> fhgtmean, </w:t>
+        <w:t xml:space="preserve"> </w:t>
+      </w:r>
+      <w:r>
+        <w:rPr>
+          <w:rStyle w:val="KeywordTok"/>
+        </w:rPr>
+        <w:t xml:space="preserve">mean</w:t>
+      </w:r>
+      <w:r>
+        <w:rPr>
+          <w:rStyle w:val="NormalTok"/>
+        </w:rPr>
+        <w:t xml:space="preserve">(fdims</w:t>
+      </w:r>
+      <w:r>
+        <w:rPr>
+          <w:rStyle w:val="OperatorTok"/>
+        </w:rPr>
+        <w:t xml:space="preserve">$</w:t>
+      </w:r>
+      <w:r>
+        <w:rPr>
+          <w:rStyle w:val="NormalTok"/>
+        </w:rPr>
+        <w:t xml:space="preserve">wgt), </w:t>
       </w:r>
       <w:r>
         <w:rPr>
@@ -3477,7 +3535,31 @@
         <w:rPr>
           <w:rStyle w:val="NormalTok"/>
         </w:rPr>
-        <w:t xml:space="preserve"> fhgtsd, </w:t>
+        <w:t xml:space="preserve"> </w:t>
+      </w:r>
+      <w:r>
+        <w:rPr>
+          <w:rStyle w:val="KeywordTok"/>
+        </w:rPr>
+        <w:t xml:space="preserve">sd</w:t>
+      </w:r>
+      <w:r>
+        <w:rPr>
+          <w:rStyle w:val="NormalTok"/>
+        </w:rPr>
+        <w:t xml:space="preserve">(fdims</w:t>
+      </w:r>
+      <w:r>
+        <w:rPr>
+          <w:rStyle w:val="OperatorTok"/>
+        </w:rPr>
+        <w:t xml:space="preserve">$</w:t>
+      </w:r>
+      <w:r>
+        <w:rPr>
+          <w:rStyle w:val="NormalTok"/>
+        </w:rPr>
+        <w:t xml:space="preserve">wgt), </w:t>
       </w:r>
       <w:r>
         <w:rPr>
@@ -3495,7 +3577,7 @@
         <w:rPr>
           <w:rStyle w:val="StringTok"/>
         </w:rPr>
-        <w:t xml:space="preserve">"above"</w:t>
+        <w:t xml:space="preserve">"below"</w:t>
       </w:r>
       <w:r>
         <w:rPr>
@@ -3518,13 +3600,13 @@
               <a:graphicData uri="http://schemas.openxmlformats.org/drawingml/2006/picture">
                 <pic:pic>
                   <pic:nvPicPr>
-                    <pic:cNvPr descr="lab3_files/figure-docx/calculate%20the%20theoretical%20normal-1.png" id="0" name="Picture"/>
+                    <pic:cNvPr descr="lab3_files/figure-docx/unnamed-chunk-6-1.png" id="0" name="Picture"/>
                     <pic:cNvPicPr>
                       <a:picLocks noChangeArrowheads="1" noChangeAspect="1"/>
                     </pic:cNvPicPr>
                   </pic:nvPicPr>
                   <pic:blipFill>
-                    <a:blip r:embed="rId44"/>
+                    <a:blip r:embed="rId47"/>
                     <a:stretch>
                       <a:fillRect/>
                     </a:stretch>
@@ -3559,15 +3641,15 @@
         <w:rPr>
           <w:rStyle w:val="VerbatimChar"/>
         </w:rPr>
-        <w:t xml:space="preserve">## probability: 0.0104</w:t>
+        <w:t xml:space="preserve">## probability: 0.4751</w:t>
       </w:r>
     </w:p>
     <w:p>
       <w:pPr>
         <w:pStyle w:val="Heading4"/>
       </w:pPr>
-      <w:bookmarkStart w:id="45" w:name="empirical-normal"/>
-      <w:bookmarkEnd w:id="45"/>
+      <w:bookmarkStart w:id="48" w:name="empirical-normal-1"/>
+      <w:bookmarkEnd w:id="48"/>
       <w:r>
         <w:t xml:space="preserve">Empirical normal</w:t>
       </w:r>
@@ -3598,13 +3680,13 @@
         <w:rPr>
           <w:rStyle w:val="NormalTok"/>
         </w:rPr>
-        <w:t xml:space="preserve">hgt </w:t>
+        <w:t xml:space="preserve">wgt </w:t>
       </w:r>
       <w:r>
         <w:rPr>
           <w:rStyle w:val="OperatorTok"/>
         </w:rPr>
-        <w:t xml:space="preserve">&gt;</w:t>
+        <w:t xml:space="preserve">&lt;</w:t>
       </w:r>
       <w:r>
         <w:rPr>
@@ -3616,7 +3698,7 @@
         <w:rPr>
           <w:rStyle w:val="DecValTok"/>
         </w:rPr>
-        <w:t xml:space="preserve">180</w:t>
+        <w:t xml:space="preserve">60</w:t>
       </w:r>
       <w:r>
         <w:rPr>
@@ -3658,7 +3740,7 @@
         <w:rPr>
           <w:rStyle w:val="NormalTok"/>
         </w:rPr>
-        <w:t xml:space="preserve">hgt)</w:t>
+        <w:t xml:space="preserve">wgt)</w:t>
       </w:r>
     </w:p>
     <w:p>
@@ -3669,300 +3751,7 @@
         <w:rPr>
           <w:rStyle w:val="VerbatimChar"/>
         </w:rPr>
-        <w:t xml:space="preserve">## [1] 0.007692</w:t>
-      </w:r>
-    </w:p>
-    <w:p>
-      <w:pPr>
-        <w:pStyle w:val="Heading3"/>
-      </w:pPr>
-      <w:bookmarkStart w:id="46" w:name="question-2-what-is-the-probability-a-female-weight-is-less-than-60"/>
-      <w:bookmarkEnd w:id="46"/>
-      <w:r>
-        <w:t xml:space="preserve">Question 2: What is the probability a female weight is less than 60?</w:t>
-      </w:r>
-    </w:p>
-    <w:p>
-      <w:pPr>
-        <w:pStyle w:val="Heading4"/>
-      </w:pPr>
-      <w:bookmarkStart w:id="47" w:name="theoretical-normal-1"/>
-      <w:bookmarkEnd w:id="47"/>
-      <w:r>
-        <w:t xml:space="preserve">Theoretical normal</w:t>
-      </w:r>
-    </w:p>
-    <w:p>
-      <w:pPr>
-        <w:pStyle w:val="SourceCode"/>
-      </w:pPr>
-      <w:r>
-        <w:rPr>
-          <w:rStyle w:val="DecValTok"/>
-        </w:rPr>
-        <w:t xml:space="preserve">1</w:t>
-      </w:r>
-      <w:r>
-        <w:rPr>
-          <w:rStyle w:val="NormalTok"/>
-        </w:rPr>
-        <w:t xml:space="preserve"> </w:t>
-      </w:r>
-      <w:r>
-        <w:rPr>
-          <w:rStyle w:val="OperatorTok"/>
-        </w:rPr>
-        <w:t xml:space="preserve">-</w:t>
-      </w:r>
-      <w:r>
-        <w:rPr>
-          <w:rStyle w:val="StringTok"/>
-        </w:rPr>
-        <w:t xml:space="preserve"> </w:t>
-      </w:r>
-      <w:r>
-        <w:rPr>
-          <w:rStyle w:val="KeywordTok"/>
-        </w:rPr>
-        <w:t xml:space="preserve">pnorm</w:t>
-      </w:r>
-      <w:r>
-        <w:rPr>
-          <w:rStyle w:val="NormalTok"/>
-        </w:rPr>
-        <w:t xml:space="preserve">(</w:t>
-      </w:r>
-      <w:r>
-        <w:rPr>
-          <w:rStyle w:val="DataTypeTok"/>
-        </w:rPr>
-        <w:t xml:space="preserve">q =</w:t>
-      </w:r>
-      <w:r>
-        <w:rPr>
-          <w:rStyle w:val="NormalTok"/>
-        </w:rPr>
-        <w:t xml:space="preserve"> </w:t>
-      </w:r>
-      <w:r>
-        <w:rPr>
-          <w:rStyle w:val="DecValTok"/>
-        </w:rPr>
-        <w:t xml:space="preserve">60</w:t>
-      </w:r>
-      <w:r>
-        <w:rPr>
-          <w:rStyle w:val="NormalTok"/>
-        </w:rPr>
-        <w:t xml:space="preserve">, </w:t>
-      </w:r>
-      <w:r>
-        <w:rPr>
-          <w:rStyle w:val="DataTypeTok"/>
-        </w:rPr>
-        <w:t xml:space="preserve">mean =</w:t>
-      </w:r>
-      <w:r>
-        <w:rPr>
-          <w:rStyle w:val="NormalTok"/>
-        </w:rPr>
-        <w:t xml:space="preserve"> </w:t>
-      </w:r>
-      <w:r>
-        <w:rPr>
-          <w:rStyle w:val="KeywordTok"/>
-        </w:rPr>
-        <w:t xml:space="preserve">mean</w:t>
-      </w:r>
-      <w:r>
-        <w:rPr>
-          <w:rStyle w:val="NormalTok"/>
-        </w:rPr>
-        <w:t xml:space="preserve">(fdims</w:t>
-      </w:r>
-      <w:r>
-        <w:rPr>
-          <w:rStyle w:val="OperatorTok"/>
-        </w:rPr>
-        <w:t xml:space="preserve">$</w:t>
-      </w:r>
-      <w:r>
-        <w:rPr>
-          <w:rStyle w:val="NormalTok"/>
-        </w:rPr>
-        <w:t xml:space="preserve">wgt), </w:t>
-      </w:r>
-      <w:r>
-        <w:rPr>
-          <w:rStyle w:val="DataTypeTok"/>
-        </w:rPr>
-        <w:t xml:space="preserve">sd =</w:t>
-      </w:r>
-      <w:r>
-        <w:rPr>
-          <w:rStyle w:val="NormalTok"/>
-        </w:rPr>
-        <w:t xml:space="preserve"> </w:t>
-      </w:r>
-      <w:r>
-        <w:rPr>
-          <w:rStyle w:val="KeywordTok"/>
-        </w:rPr>
-        <w:t xml:space="preserve">sd</w:t>
-      </w:r>
-      <w:r>
-        <w:rPr>
-          <w:rStyle w:val="NormalTok"/>
-        </w:rPr>
-        <w:t xml:space="preserve">(fdims</w:t>
-      </w:r>
-      <w:r>
-        <w:rPr>
-          <w:rStyle w:val="OperatorTok"/>
-        </w:rPr>
-        <w:t xml:space="preserve">$</w:t>
-      </w:r>
-      <w:r>
-        <w:rPr>
-          <w:rStyle w:val="NormalTok"/>
-        </w:rPr>
-        <w:t xml:space="preserve">wgt))</w:t>
-      </w:r>
-    </w:p>
-    <w:p>
-      <w:pPr>
-        <w:pStyle w:val="SourceCode"/>
-      </w:pPr>
-      <w:r>
-        <w:rPr>
-          <w:rStyle w:val="VerbatimChar"/>
-        </w:rPr>
-        <w:t xml:space="preserve">## [1] 0.5249</w:t>
-      </w:r>
-    </w:p>
-    <w:p>
-      <w:pPr>
-        <w:pStyle w:val="SourceCode"/>
-      </w:pPr>
-      <w:r>
-        <w:rPr>
-          <w:rStyle w:val="KeywordTok"/>
-        </w:rPr>
-        <w:t xml:space="preserve">iscamnormprob</w:t>
-      </w:r>
-      <w:r>
-        <w:rPr>
-          <w:rStyle w:val="NormalTok"/>
-        </w:rPr>
-        <w:t xml:space="preserve">(</w:t>
-      </w:r>
-      <w:r>
-        <w:rPr>
-          <w:rStyle w:val="DecValTok"/>
-        </w:rPr>
-        <w:t xml:space="preserve">60</w:t>
-      </w:r>
-      <w:r>
-        <w:rPr>
-          <w:rStyle w:val="NormalTok"/>
-        </w:rPr>
-        <w:t xml:space="preserve">, </w:t>
-      </w:r>
-      <w:r>
-        <w:rPr>
-          <w:rStyle w:val="DataTypeTok"/>
-        </w:rPr>
-        <w:t xml:space="preserve">mean =</w:t>
-      </w:r>
-      <w:r>
-        <w:rPr>
-          <w:rStyle w:val="NormalTok"/>
-        </w:rPr>
-        <w:t xml:space="preserve"> </w:t>
-      </w:r>
-      <w:r>
-        <w:rPr>
-          <w:rStyle w:val="KeywordTok"/>
-        </w:rPr>
-        <w:t xml:space="preserve">mean</w:t>
-      </w:r>
-      <w:r>
-        <w:rPr>
-          <w:rStyle w:val="NormalTok"/>
-        </w:rPr>
-        <w:t xml:space="preserve">(fdims</w:t>
-      </w:r>
-      <w:r>
-        <w:rPr>
-          <w:rStyle w:val="OperatorTok"/>
-        </w:rPr>
-        <w:t xml:space="preserve">$</w:t>
-      </w:r>
-      <w:r>
-        <w:rPr>
-          <w:rStyle w:val="NormalTok"/>
-        </w:rPr>
-        <w:t xml:space="preserve">wgt), </w:t>
-      </w:r>
-      <w:r>
-        <w:rPr>
-          <w:rStyle w:val="DataTypeTok"/>
-        </w:rPr>
-        <w:t xml:space="preserve">sd =</w:t>
-      </w:r>
-      <w:r>
-        <w:rPr>
-          <w:rStyle w:val="NormalTok"/>
-        </w:rPr>
-        <w:t xml:space="preserve"> </w:t>
-      </w:r>
-      <w:r>
-        <w:rPr>
-          <w:rStyle w:val="KeywordTok"/>
-        </w:rPr>
-        <w:t xml:space="preserve">sd</w:t>
-      </w:r>
-      <w:r>
-        <w:rPr>
-          <w:rStyle w:val="NormalTok"/>
-        </w:rPr>
-        <w:t xml:space="preserve">(fdims</w:t>
-      </w:r>
-      <w:r>
-        <w:rPr>
-          <w:rStyle w:val="OperatorTok"/>
-        </w:rPr>
-        <w:t xml:space="preserve">$</w:t>
-      </w:r>
-      <w:r>
-        <w:rPr>
-          <w:rStyle w:val="NormalTok"/>
-        </w:rPr>
-        <w:t xml:space="preserve">wgt), </w:t>
-      </w:r>
-      <w:r>
-        <w:rPr>
-          <w:rStyle w:val="DataTypeTok"/>
-        </w:rPr>
-        <w:t xml:space="preserve">direction =</w:t>
-      </w:r>
-      <w:r>
-        <w:rPr>
-          <w:rStyle w:val="NormalTok"/>
-        </w:rPr>
-        <w:t xml:space="preserve"> </w:t>
-      </w:r>
-      <w:r>
-        <w:rPr>
-          <w:rStyle w:val="StringTok"/>
-        </w:rPr>
-        <w:t xml:space="preserve">"below"</w:t>
-      </w:r>
-      <w:r>
-        <w:rPr>
-          <w:rStyle w:val="NormalTok"/>
-        </w:rPr>
-        <w:t xml:space="preserve">)</w:t>
+        <w:t xml:space="preserve">## [1] 0.5462</w:t>
       </w:r>
     </w:p>
     <w:p>
@@ -3970,167 +3759,7 @@
         <w:pStyle w:val="FirstParagraph"/>
       </w:pPr>
       <w:r>
-        <w:drawing>
-          <wp:inline>
-            <wp:extent cx="5334000" cy="4267200"/>
-            <wp:effectExtent b="0" l="0" r="0" t="0"/>
-            <wp:docPr descr="" title="" id="1" name="Picture"/>
-            <a:graphic>
-              <a:graphicData uri="http://schemas.openxmlformats.org/drawingml/2006/picture">
-                <pic:pic>
-                  <pic:nvPicPr>
-                    <pic:cNvPr descr="lab3_files/figure-docx/unnamed-chunk-6-1.png" id="0" name="Picture"/>
-                    <pic:cNvPicPr>
-                      <a:picLocks noChangeArrowheads="1" noChangeAspect="1"/>
-                    </pic:cNvPicPr>
-                  </pic:nvPicPr>
-                  <pic:blipFill>
-                    <a:blip r:embed="rId48"/>
-                    <a:stretch>
-                      <a:fillRect/>
-                    </a:stretch>
-                  </pic:blipFill>
-                  <pic:spPr bwMode="auto">
-                    <a:xfrm>
-                      <a:off x="0" y="0"/>
-                      <a:ext cx="5334000" cy="4267200"/>
-                    </a:xfrm>
-                    <a:prstGeom prst="rect">
-                      <a:avLst/>
-                    </a:prstGeom>
-                    <a:noFill/>
-                    <a:ln w="9525">
-                      <a:noFill/>
-                      <a:headEnd/>
-                      <a:tailEnd/>
-                    </a:ln>
-                  </pic:spPr>
-                </pic:pic>
-              </a:graphicData>
-            </a:graphic>
-          </wp:inline>
-        </w:drawing>
-      </w:r>
-    </w:p>
-    <w:p>
-      <w:pPr>
-        <w:pStyle w:val="SourceCode"/>
-      </w:pPr>
-      <w:r>
-        <w:rPr>
-          <w:rStyle w:val="VerbatimChar"/>
-        </w:rPr>
-        <w:t xml:space="preserve">## probability: 0.4751</w:t>
-      </w:r>
-    </w:p>
-    <w:p>
-      <w:pPr>
-        <w:pStyle w:val="Heading4"/>
-      </w:pPr>
-      <w:bookmarkStart w:id="49" w:name="empirical-normal-1"/>
-      <w:bookmarkEnd w:id="49"/>
-      <w:r>
-        <w:t xml:space="preserve">Empirical normal</w:t>
-      </w:r>
-    </w:p>
-    <w:p>
-      <w:pPr>
-        <w:pStyle w:val="SourceCode"/>
-      </w:pPr>
-      <w:r>
-        <w:rPr>
-          <w:rStyle w:val="KeywordTok"/>
-        </w:rPr>
-        <w:t xml:space="preserve">sum</w:t>
-      </w:r>
-      <w:r>
-        <w:rPr>
-          <w:rStyle w:val="NormalTok"/>
-        </w:rPr>
-        <w:t xml:space="preserve">(fdims</w:t>
-      </w:r>
-      <w:r>
-        <w:rPr>
-          <w:rStyle w:val="OperatorTok"/>
-        </w:rPr>
-        <w:t xml:space="preserve">$</w:t>
-      </w:r>
-      <w:r>
-        <w:rPr>
-          <w:rStyle w:val="NormalTok"/>
-        </w:rPr>
-        <w:t xml:space="preserve">wgt </w:t>
-      </w:r>
-      <w:r>
-        <w:rPr>
-          <w:rStyle w:val="OperatorTok"/>
-        </w:rPr>
-        <w:t xml:space="preserve">&lt;</w:t>
-      </w:r>
-      <w:r>
-        <w:rPr>
-          <w:rStyle w:val="StringTok"/>
-        </w:rPr>
-        <w:t xml:space="preserve"> </w:t>
-      </w:r>
-      <w:r>
-        <w:rPr>
-          <w:rStyle w:val="DecValTok"/>
-        </w:rPr>
-        <w:t xml:space="preserve">60</w:t>
-      </w:r>
-      <w:r>
-        <w:rPr>
-          <w:rStyle w:val="NormalTok"/>
-        </w:rPr>
-        <w:t xml:space="preserve">) </w:t>
-      </w:r>
-      <w:r>
-        <w:rPr>
-          <w:rStyle w:val="OperatorTok"/>
-        </w:rPr>
-        <w:t xml:space="preserve">/</w:t>
-      </w:r>
-      <w:r>
-        <w:rPr>
-          <w:rStyle w:val="StringTok"/>
-        </w:rPr>
-        <w:t xml:space="preserve"> </w:t>
-      </w:r>
-      <w:r>
-        <w:rPr>
-          <w:rStyle w:val="KeywordTok"/>
-        </w:rPr>
-        <w:t xml:space="preserve">length</w:t>
-      </w:r>
-      <w:r>
-        <w:rPr>
-          <w:rStyle w:val="NormalTok"/>
-        </w:rPr>
-        <w:t xml:space="preserve">(fdims</w:t>
-      </w:r>
-      <w:r>
-        <w:rPr>
-          <w:rStyle w:val="OperatorTok"/>
-        </w:rPr>
-        <w:t xml:space="preserve">$</w:t>
-      </w:r>
-      <w:r>
-        <w:rPr>
-          <w:rStyle w:val="NormalTok"/>
-        </w:rPr>
-        <w:t xml:space="preserve">wgt)</w:t>
-      </w:r>
-    </w:p>
-    <w:p>
-      <w:pPr>
-        <w:pStyle w:val="SourceCode"/>
-      </w:pPr>
-      <w:r>
-        <w:rPr>
-          <w:rStyle w:val="VerbatimChar"/>
-        </w:rPr>
-        <w:t xml:space="preserve">## [1] 0.5462</w:t>
+        <w:t xml:space="preserve">The height data was more accurate with an absolute difference of 0.0027; where as the weight data was further away at an absolute difference of 0.0213.</w:t>
       </w:r>
     </w:p>
     <w:sectPr/>
@@ -4241,7 +3870,7 @@
     </w:lvl>
   </w:abstractNum>
   <w:abstractNum w:abstractNumId="990">
-    <w:nsid w:val="7c21dd1c"/>
+    <w:nsid w:val="fca59364"/>
     <w:multiLevelType w:val="multilevel"/>
     <w:lvl w:ilvl="0">
       <w:numFmt w:val="bullet"/>

</xml_diff>